<commit_message>
fix loi click vao activiti van phat am thanh activity, them UC loading
</commit_message>
<xml_diff>
--- a/TaiLieu/UngDungHocTiengAnhWPF.docx
+++ b/TaiLieu/UngDungHocTiengAnhWPF.docx
@@ -17,6 +17,7 @@
           <w:docPartUnique/>
         </w:docPartObj>
       </w:sdtPr>
+      <w:sdtEndPr/>
       <w:sdtContent>
         <w:p>
           <w:pPr>
@@ -439,6 +440,12 @@
     <w:bookmarkStart w:id="4" w:name="_Toc35857399" w:displacedByCustomXml="next"/>
     <w:sdt>
       <w:sdtPr>
+        <w:rPr>
+          <w:rFonts w:ascii="Times New Roman" w:eastAsia="Times New Roman" w:hAnsi="Times New Roman" w:cs="Times New Roman"/>
+          <w:color w:val="auto"/>
+          <w:sz w:val="26"/>
+          <w:szCs w:val="24"/>
+        </w:rPr>
         <w:id w:val="126438597"/>
         <w:docPartObj>
           <w:docPartGallery w:val="Table of Contents"/>
@@ -447,13 +454,9 @@
       </w:sdtPr>
       <w:sdtEndPr>
         <w:rPr>
-          <w:rFonts w:ascii="Times New Roman" w:eastAsia="Times New Roman" w:hAnsi="Times New Roman" w:cs="Times New Roman"/>
           <w:b/>
           <w:bCs/>
           <w:noProof/>
-          <w:color w:val="auto"/>
-          <w:sz w:val="26"/>
-          <w:szCs w:val="24"/>
         </w:rPr>
       </w:sdtEndPr>
       <w:sdtContent>
@@ -3742,13 +3745,7 @@
               <w:rPr>
                 <w:rStyle w:val="Hyperlink"/>
               </w:rPr>
-              <w:t>PHỤ LỤ</w:t>
-            </w:r>
-            <w:r>
-              <w:rPr>
-                <w:rStyle w:val="Hyperlink"/>
-              </w:rPr>
-              <w:t>C</w:t>
+              <w:t>PHỤ LỤC</w:t>
             </w:r>
             <w:r>
               <w:rPr>
@@ -4266,17 +4263,7 @@
             <w:color w:val="auto"/>
           </w:rPr>
           <w:noBreakHyphen/>
-          <w:t>1 Danh sác</w:t>
-        </w:r>
-        <w:bookmarkStart w:id="8" w:name="_GoBack"/>
-        <w:bookmarkEnd w:id="8"/>
-        <w:r>
-          <w:rPr>
-            <w:rStyle w:val="Hyperlink"/>
-            <w:noProof/>
-            <w:color w:val="auto"/>
-          </w:rPr>
-          <w:t>h các Actor.</w:t>
+          <w:t>1 Danh sách các Actor.</w:t>
         </w:r>
         <w:r>
           <w:rPr>
@@ -4972,11 +4959,11 @@
           <w:rFonts w:cs="Times New Roman"/>
         </w:rPr>
       </w:pPr>
-      <w:bookmarkStart w:id="9" w:name="_Ref262310752"/>
-      <w:bookmarkStart w:id="10" w:name="_Toc35857401"/>
+      <w:bookmarkStart w:id="8" w:name="_Ref262310752"/>
+      <w:bookmarkStart w:id="9" w:name="_Toc35857401"/>
+      <w:bookmarkStart w:id="10" w:name="_Toc40971774"/>
       <w:bookmarkStart w:id="11" w:name="_Ref262310598"/>
       <w:bookmarkStart w:id="12" w:name="_Ref262310605"/>
-      <w:bookmarkStart w:id="13" w:name="_Toc40971774"/>
       <w:r>
         <w:rPr>
           <w:rFonts w:cs="Times New Roman"/>
@@ -4984,9 +4971,9 @@
         <w:lastRenderedPageBreak/>
         <w:t>LỜI MỞ ĐẦU</w:t>
       </w:r>
+      <w:bookmarkEnd w:id="8"/>
       <w:bookmarkEnd w:id="9"/>
       <w:bookmarkEnd w:id="10"/>
-      <w:bookmarkEnd w:id="13"/>
     </w:p>
     <w:p>
       <w:pPr>
@@ -5172,8 +5159,8 @@
           <w:rFonts w:cs="Times New Roman"/>
         </w:rPr>
       </w:pPr>
-      <w:bookmarkStart w:id="14" w:name="_Toc35857402"/>
-      <w:bookmarkStart w:id="15" w:name="_Toc40971775"/>
+      <w:bookmarkStart w:id="13" w:name="_Toc35857402"/>
+      <w:bookmarkStart w:id="14" w:name="_Toc40971775"/>
       <w:r>
         <w:rPr>
           <w:rFonts w:cs="Times New Roman"/>
@@ -5188,8 +5175,8 @@
         </w:rPr>
         <w:t>GIỚI THIỆU</w:t>
       </w:r>
+      <w:bookmarkEnd w:id="13"/>
       <w:bookmarkEnd w:id="14"/>
-      <w:bookmarkEnd w:id="15"/>
       <w:r>
         <w:rPr>
           <w:rFonts w:cs="Times New Roman"/>
@@ -5205,16 +5192,16 @@
           <w:rFonts w:cs="Times New Roman"/>
         </w:rPr>
       </w:pPr>
-      <w:bookmarkStart w:id="16" w:name="_Toc35857403"/>
-      <w:bookmarkStart w:id="17" w:name="_Toc40971776"/>
+      <w:bookmarkStart w:id="15" w:name="_Toc35857403"/>
+      <w:bookmarkStart w:id="16" w:name="_Toc40971776"/>
       <w:r>
         <w:rPr>
           <w:rFonts w:cs="Times New Roman"/>
         </w:rPr>
         <w:t>Tổng quan</w:t>
       </w:r>
+      <w:bookmarkEnd w:id="15"/>
       <w:bookmarkEnd w:id="16"/>
-      <w:bookmarkEnd w:id="17"/>
       <w:r>
         <w:rPr>
           <w:rFonts w:cs="Times New Roman"/>
@@ -5272,8 +5259,8 @@
           <w:i w:val="0"/>
         </w:rPr>
       </w:pPr>
+      <w:bookmarkStart w:id="17" w:name="_Toc40971777"/>
       <w:bookmarkStart w:id="18" w:name="_Toc35857404"/>
-      <w:bookmarkStart w:id="19" w:name="_Toc40971777"/>
       <w:r>
         <w:rPr>
           <w:rFonts w:cs="Times New Roman"/>
@@ -5281,7 +5268,7 @@
         </w:rPr>
         <w:t>Một số ứng dụng học tiếng anh hiện nay:</w:t>
       </w:r>
-      <w:bookmarkEnd w:id="19"/>
+      <w:bookmarkEnd w:id="17"/>
     </w:p>
     <w:p>
       <w:pPr>
@@ -5715,7 +5702,7 @@
           <w:i w:val="0"/>
         </w:rPr>
       </w:pPr>
-      <w:bookmarkStart w:id="20" w:name="_Toc40971778"/>
+      <w:bookmarkStart w:id="19" w:name="_Toc40971778"/>
       <w:r>
         <w:rPr>
           <w:rFonts w:cs="Times New Roman"/>
@@ -5744,7 +5731,7 @@
         </w:rPr>
         <w:t>Fun:</w:t>
       </w:r>
-      <w:bookmarkEnd w:id="20"/>
+      <w:bookmarkEnd w:id="19"/>
     </w:p>
     <w:p>
       <w:pPr>
@@ -5779,7 +5766,7 @@
           <w:rFonts w:cs="Times New Roman"/>
         </w:rPr>
       </w:pPr>
-      <w:bookmarkStart w:id="21" w:name="_Toc40971779"/>
+      <w:bookmarkStart w:id="20" w:name="_Toc40971779"/>
       <w:r>
         <w:rPr>
           <w:rFonts w:cs="Times New Roman"/>
@@ -5793,7 +5780,7 @@
         <w:t xml:space="preserve"> đề tài</w:t>
       </w:r>
       <w:bookmarkEnd w:id="18"/>
-      <w:bookmarkEnd w:id="21"/>
+      <w:bookmarkEnd w:id="20"/>
     </w:p>
     <w:p>
       <w:pPr>
@@ -5840,16 +5827,16 @@
           <w:rFonts w:cs="Times New Roman"/>
         </w:rPr>
       </w:pPr>
-      <w:bookmarkStart w:id="22" w:name="_Toc35857405"/>
-      <w:bookmarkStart w:id="23" w:name="_Toc40971780"/>
+      <w:bookmarkStart w:id="21" w:name="_Toc35857405"/>
+      <w:bookmarkStart w:id="22" w:name="_Toc40971780"/>
       <w:r>
         <w:rPr>
           <w:rFonts w:cs="Times New Roman"/>
         </w:rPr>
         <w:t>Phạm vi đề tài</w:t>
       </w:r>
+      <w:bookmarkEnd w:id="21"/>
       <w:bookmarkEnd w:id="22"/>
-      <w:bookmarkEnd w:id="23"/>
     </w:p>
     <w:p>
       <w:pPr>
@@ -5879,8 +5866,8 @@
           <w:rFonts w:cs="Times New Roman"/>
         </w:rPr>
       </w:pPr>
-      <w:bookmarkStart w:id="24" w:name="_Toc35857406"/>
-      <w:bookmarkStart w:id="25" w:name="_Toc40971781"/>
+      <w:bookmarkStart w:id="23" w:name="_Toc35857406"/>
+      <w:bookmarkStart w:id="24" w:name="_Toc40971781"/>
       <w:r>
         <w:rPr>
           <w:rFonts w:cs="Times New Roman"/>
@@ -5893,8 +5880,8 @@
         </w:rPr>
         <w:t>êu cầu chức năng</w:t>
       </w:r>
+      <w:bookmarkEnd w:id="23"/>
       <w:bookmarkEnd w:id="24"/>
-      <w:bookmarkEnd w:id="25"/>
     </w:p>
     <w:p>
       <w:pPr>
@@ -6512,8 +6499,8 @@
           <w:rFonts w:cs="Times New Roman"/>
         </w:rPr>
       </w:pPr>
-      <w:bookmarkStart w:id="26" w:name="_Toc35857407"/>
-      <w:bookmarkStart w:id="27" w:name="_Toc40971782"/>
+      <w:bookmarkStart w:id="25" w:name="_Toc35857407"/>
+      <w:bookmarkStart w:id="26" w:name="_Toc40971782"/>
       <w:bookmarkEnd w:id="1"/>
       <w:r>
         <w:rPr>
@@ -6522,8 +6509,8 @@
         <w:lastRenderedPageBreak/>
         <w:t>: CƠ SỞ LÝ THUYẾT</w:t>
       </w:r>
+      <w:bookmarkEnd w:id="25"/>
       <w:bookmarkEnd w:id="26"/>
-      <w:bookmarkEnd w:id="27"/>
     </w:p>
     <w:p>
       <w:pPr>
@@ -6533,16 +6520,16 @@
           <w:rFonts w:cs="Times New Roman"/>
         </w:rPr>
       </w:pPr>
-      <w:bookmarkStart w:id="28" w:name="_Toc35857408"/>
-      <w:bookmarkStart w:id="29" w:name="_Toc40971783"/>
+      <w:bookmarkStart w:id="27" w:name="_Toc35857408"/>
+      <w:bookmarkStart w:id="28" w:name="_Toc40971783"/>
       <w:r>
         <w:rPr>
           <w:rFonts w:cs="Times New Roman"/>
         </w:rPr>
         <w:t>Công nghệ WPF</w:t>
       </w:r>
+      <w:bookmarkEnd w:id="27"/>
       <w:bookmarkEnd w:id="28"/>
-      <w:bookmarkEnd w:id="29"/>
     </w:p>
     <w:p>
       <w:pPr>
@@ -6553,8 +6540,8 @@
           <w:i w:val="0"/>
         </w:rPr>
       </w:pPr>
-      <w:bookmarkStart w:id="30" w:name="_Toc35857409"/>
-      <w:bookmarkStart w:id="31" w:name="_Toc40971784"/>
+      <w:bookmarkStart w:id="29" w:name="_Toc35857409"/>
+      <w:bookmarkStart w:id="30" w:name="_Toc40971784"/>
       <w:r>
         <w:rPr>
           <w:rFonts w:cs="Times New Roman"/>
@@ -6562,8 +6549,8 @@
         </w:rPr>
         <w:t>Giới thiệu về WPF</w:t>
       </w:r>
+      <w:bookmarkEnd w:id="29"/>
       <w:bookmarkEnd w:id="30"/>
-      <w:bookmarkEnd w:id="31"/>
     </w:p>
     <w:p>
       <w:pPr>
@@ -6606,8 +6593,8 @@
           <w:i w:val="0"/>
         </w:rPr>
       </w:pPr>
-      <w:bookmarkStart w:id="32" w:name="_Toc35857410"/>
-      <w:bookmarkStart w:id="33" w:name="_Toc40971785"/>
+      <w:bookmarkStart w:id="31" w:name="_Toc35857410"/>
+      <w:bookmarkStart w:id="32" w:name="_Toc40971785"/>
       <w:r>
         <w:rPr>
           <w:rFonts w:cs="Times New Roman"/>
@@ -6615,8 +6602,8 @@
         </w:rPr>
         <w:t>Mục tiêu của WPF</w:t>
       </w:r>
+      <w:bookmarkEnd w:id="31"/>
       <w:bookmarkEnd w:id="32"/>
-      <w:bookmarkEnd w:id="33"/>
     </w:p>
     <w:p>
       <w:pPr>
@@ -6673,15 +6660,15 @@
           <w:rFonts w:cs="Times New Roman"/>
         </w:rPr>
       </w:pPr>
+      <w:bookmarkStart w:id="33" w:name="_Toc40971786"/>
       <w:bookmarkStart w:id="34" w:name="_Toc35857411"/>
-      <w:bookmarkStart w:id="35" w:name="_Toc40971786"/>
       <w:r>
         <w:rPr>
           <w:rFonts w:cs="Times New Roman"/>
         </w:rPr>
         <w:t>Các tính năng nổi bật của WPF</w:t>
       </w:r>
-      <w:bookmarkEnd w:id="35"/>
+      <w:bookmarkEnd w:id="33"/>
     </w:p>
     <w:p>
       <w:pPr>
@@ -6808,25 +6795,51 @@
       <w:r>
         <w:t xml:space="preserve">Hình </w:t>
       </w:r>
-      <w:fldSimple w:instr=" STYLEREF 1 \s ">
-        <w:r>
-          <w:rPr>
-            <w:noProof/>
-          </w:rPr>
-          <w:t>2</w:t>
-        </w:r>
-      </w:fldSimple>
+      <w:r>
+        <w:fldChar w:fldCharType="begin"/>
+      </w:r>
+      <w:r>
+        <w:instrText xml:space="preserve"> STYLEREF 1 \s </w:instrText>
+      </w:r>
+      <w:r>
+        <w:fldChar w:fldCharType="separate"/>
+      </w:r>
+      <w:r>
+        <w:rPr>
+          <w:noProof/>
+        </w:rPr>
+        <w:t>2</w:t>
+      </w:r>
+      <w:r>
+        <w:rPr>
+          <w:noProof/>
+        </w:rPr>
+        <w:fldChar w:fldCharType="end"/>
+      </w:r>
       <w:r>
         <w:noBreakHyphen/>
       </w:r>
-      <w:fldSimple w:instr=" SEQ Hình \* ARABIC \s 1 ">
-        <w:r>
-          <w:rPr>
-            <w:noProof/>
-          </w:rPr>
-          <w:t>1</w:t>
-        </w:r>
-      </w:fldSimple>
+      <w:r>
+        <w:fldChar w:fldCharType="begin"/>
+      </w:r>
+      <w:r>
+        <w:instrText xml:space="preserve"> SEQ Hình \* ARABIC \s 1 </w:instrText>
+      </w:r>
+      <w:r>
+        <w:fldChar w:fldCharType="separate"/>
+      </w:r>
+      <w:r>
+        <w:rPr>
+          <w:noProof/>
+        </w:rPr>
+        <w:t>1</w:t>
+      </w:r>
+      <w:r>
+        <w:rPr>
+          <w:noProof/>
+        </w:rPr>
+        <w:fldChar w:fldCharType="end"/>
+      </w:r>
       <w:r>
         <w:t xml:space="preserve"> So sánh công nghệ wpf và một số công nghệ khác</w:t>
       </w:r>
@@ -6911,7 +6924,7 @@
           <w:i w:val="0"/>
         </w:rPr>
       </w:pPr>
-      <w:bookmarkStart w:id="36" w:name="_Toc40971787"/>
+      <w:bookmarkStart w:id="35" w:name="_Toc40971787"/>
       <w:r>
         <w:rPr>
           <w:rFonts w:cs="Times New Roman"/>
@@ -6920,7 +6933,7 @@
         <w:t>Ngôn ngữ XAML</w:t>
       </w:r>
       <w:bookmarkEnd w:id="34"/>
-      <w:bookmarkEnd w:id="36"/>
+      <w:bookmarkEnd w:id="35"/>
     </w:p>
     <w:p>
       <w:pPr>
@@ -7099,10 +7112,10 @@
             <v:path o:extrusionok="f" gradientshapeok="t" o:connecttype="rect"/>
             <o:lock v:ext="edit" aspectratio="t"/>
           </v:shapetype>
-          <v:shape id="_x0000_i1917" type="#_x0000_t75" style="width:396pt;height:3in" o:ole="">
+          <v:shape id="_x0000_i1025" type="#_x0000_t75" style="width:396pt;height:3in" o:ole="">
             <v:imagedata r:id="rId13" o:title=""/>
           </v:shape>
-          <o:OLEObject Type="Embed" ProgID="Visio.Drawing.11" ShapeID="_x0000_i1917" DrawAspect="Content" ObjectID="_1651585098" r:id="rId14"/>
+          <o:OLEObject Type="Embed" ProgID="Visio.Drawing.11" ShapeID="_x0000_i1025" DrawAspect="Content" ObjectID="_1654968106" r:id="rId14"/>
         </w:object>
       </w:r>
     </w:p>
@@ -7111,33 +7124,59 @@
         <w:pStyle w:val="Caption"/>
         <w:spacing w:line="360" w:lineRule="auto"/>
       </w:pPr>
-      <w:bookmarkStart w:id="37" w:name="_Toc36835874"/>
+      <w:bookmarkStart w:id="36" w:name="_Toc36835874"/>
       <w:r>
         <w:t xml:space="preserve">Hình </w:t>
       </w:r>
-      <w:fldSimple w:instr=" STYLEREF 1 \s ">
-        <w:r>
-          <w:rPr>
-            <w:noProof/>
-          </w:rPr>
-          <w:t>2</w:t>
-        </w:r>
-      </w:fldSimple>
+      <w:r>
+        <w:fldChar w:fldCharType="begin"/>
+      </w:r>
+      <w:r>
+        <w:instrText xml:space="preserve"> STYLEREF 1 \s </w:instrText>
+      </w:r>
+      <w:r>
+        <w:fldChar w:fldCharType="separate"/>
+      </w:r>
+      <w:r>
+        <w:rPr>
+          <w:noProof/>
+        </w:rPr>
+        <w:t>2</w:t>
+      </w:r>
+      <w:r>
+        <w:rPr>
+          <w:noProof/>
+        </w:rPr>
+        <w:fldChar w:fldCharType="end"/>
+      </w:r>
       <w:r>
         <w:noBreakHyphen/>
       </w:r>
-      <w:fldSimple w:instr=" SEQ Hình \* ARABIC \s 1 ">
-        <w:r>
-          <w:rPr>
-            <w:noProof/>
-          </w:rPr>
-          <w:t>2</w:t>
-        </w:r>
-      </w:fldSimple>
+      <w:r>
+        <w:fldChar w:fldCharType="begin"/>
+      </w:r>
+      <w:r>
+        <w:instrText xml:space="preserve"> SEQ Hình \* ARABIC \s 1 </w:instrText>
+      </w:r>
+      <w:r>
+        <w:fldChar w:fldCharType="separate"/>
+      </w:r>
+      <w:r>
+        <w:rPr>
+          <w:noProof/>
+        </w:rPr>
+        <w:t>2</w:t>
+      </w:r>
+      <w:r>
+        <w:rPr>
+          <w:noProof/>
+        </w:rPr>
+        <w:fldChar w:fldCharType="end"/>
+      </w:r>
       <w:r>
         <w:t xml:space="preserve"> Tương tác giữa nhà thiết kế và lập trình viên thông qua XAML</w:t>
       </w:r>
-      <w:bookmarkEnd w:id="37"/>
+      <w:bookmarkEnd w:id="36"/>
     </w:p>
     <w:p>
       <w:pPr>
@@ -7174,8 +7213,8 @@
           <w:i w:val="0"/>
         </w:rPr>
       </w:pPr>
-      <w:bookmarkStart w:id="38" w:name="_Toc35857412"/>
-      <w:bookmarkStart w:id="39" w:name="_Toc40971788"/>
+      <w:bookmarkStart w:id="37" w:name="_Toc35857412"/>
+      <w:bookmarkStart w:id="38" w:name="_Toc40971788"/>
       <w:r>
         <w:rPr>
           <w:rFonts w:cs="Times New Roman"/>
@@ -7183,8 +7222,8 @@
         </w:rPr>
         <w:t>WPF cho Window và trình duyệt Web</w:t>
       </w:r>
+      <w:bookmarkEnd w:id="37"/>
       <w:bookmarkEnd w:id="38"/>
-      <w:bookmarkEnd w:id="39"/>
     </w:p>
     <w:p>
       <w:pPr>
@@ -7263,8 +7302,8 @@
           <w:i w:val="0"/>
         </w:rPr>
       </w:pPr>
-      <w:bookmarkStart w:id="40" w:name="_Toc35857413"/>
-      <w:bookmarkStart w:id="41" w:name="_Toc40971789"/>
+      <w:bookmarkStart w:id="39" w:name="_Toc35857413"/>
+      <w:bookmarkStart w:id="40" w:name="_Toc40971789"/>
       <w:r>
         <w:rPr>
           <w:rFonts w:cs="Times New Roman"/>
@@ -7273,8 +7312,8 @@
         <w:lastRenderedPageBreak/>
         <w:t>Các thành phần của WPF</w:t>
       </w:r>
+      <w:bookmarkEnd w:id="39"/>
       <w:bookmarkEnd w:id="40"/>
-      <w:bookmarkEnd w:id="41"/>
     </w:p>
     <w:p>
       <w:pPr>
@@ -7317,10 +7356,10 @@
           <w:szCs w:val="26"/>
         </w:rPr>
         <w:object w:dxaOrig="11576" w:dyaOrig="7426" w14:anchorId="581791EB">
-          <v:shape id="_x0000_i1915" type="#_x0000_t75" style="width:420pt;height:233.25pt" o:ole="">
+          <v:shape id="_x0000_i1026" type="#_x0000_t75" style="width:420pt;height:233.25pt" o:ole="">
             <v:imagedata r:id="rId15" o:title=""/>
           </v:shape>
-          <o:OLEObject Type="Embed" ProgID="Visio.Drawing.11" ShapeID="_x0000_i1915" DrawAspect="Content" ObjectID="_1651585099" r:id="rId16"/>
+          <o:OLEObject Type="Embed" ProgID="Visio.Drawing.11" ShapeID="_x0000_i1026" DrawAspect="Content" ObjectID="_1654968107" r:id="rId16"/>
         </w:object>
       </w:r>
     </w:p>
@@ -7329,41 +7368,67 @@
         <w:spacing w:before="0" w:line="360" w:lineRule="auto"/>
         <w:jc w:val="center"/>
       </w:pPr>
-      <w:bookmarkStart w:id="42" w:name="_Toc36835875"/>
+      <w:bookmarkStart w:id="41" w:name="_Toc36835875"/>
       <w:r>
         <w:t xml:space="preserve">Hình </w:t>
       </w:r>
-      <w:fldSimple w:instr=" STYLEREF 1 \s ">
-        <w:r>
-          <w:rPr>
-            <w:noProof/>
-          </w:rPr>
-          <w:t>2</w:t>
-        </w:r>
-      </w:fldSimple>
+      <w:r>
+        <w:fldChar w:fldCharType="begin"/>
+      </w:r>
+      <w:r>
+        <w:instrText xml:space="preserve"> STYLEREF 1 \s </w:instrText>
+      </w:r>
+      <w:r>
+        <w:fldChar w:fldCharType="separate"/>
+      </w:r>
+      <w:r>
+        <w:rPr>
+          <w:noProof/>
+        </w:rPr>
+        <w:t>2</w:t>
+      </w:r>
+      <w:r>
+        <w:rPr>
+          <w:noProof/>
+        </w:rPr>
+        <w:fldChar w:fldCharType="end"/>
+      </w:r>
       <w:r>
         <w:noBreakHyphen/>
       </w:r>
-      <w:fldSimple w:instr=" SEQ Hình \* ARABIC \s 1 ">
-        <w:r>
-          <w:rPr>
-            <w:noProof/>
-          </w:rPr>
-          <w:t>3</w:t>
-        </w:r>
-      </w:fldSimple>
+      <w:r>
+        <w:fldChar w:fldCharType="begin"/>
+      </w:r>
+      <w:r>
+        <w:instrText xml:space="preserve"> SEQ Hình \* ARABIC \s 1 </w:instrText>
+      </w:r>
+      <w:r>
+        <w:fldChar w:fldCharType="separate"/>
+      </w:r>
+      <w:r>
+        <w:rPr>
+          <w:noProof/>
+        </w:rPr>
+        <w:t>3</w:t>
+      </w:r>
+      <w:r>
+        <w:rPr>
+          <w:noProof/>
+        </w:rPr>
+        <w:fldChar w:fldCharType="end"/>
+      </w:r>
       <w:r>
         <w:t xml:space="preserve"> </w:t>
       </w:r>
-      <w:bookmarkStart w:id="43" w:name="_Toc294940054"/>
+      <w:bookmarkStart w:id="42" w:name="_Toc294940054"/>
       <w:r>
         <w:rPr>
           <w:szCs w:val="26"/>
         </w:rPr>
         <w:t>Các thành phần cơ bản của WPF.</w:t>
       </w:r>
+      <w:bookmarkEnd w:id="41"/>
       <w:bookmarkEnd w:id="42"/>
-      <w:bookmarkEnd w:id="43"/>
     </w:p>
     <w:p>
       <w:pPr>
@@ -13701,10 +13766,10 @@
       </w:pPr>
       <w:r>
         <w:object w:dxaOrig="12008" w:dyaOrig="3655" w14:anchorId="1B45D30B">
-          <v:shape id="_x0000_i1916" type="#_x0000_t75" style="width:420pt;height:128.25pt" o:ole="">
+          <v:shape id="_x0000_i1041" type="#_x0000_t75" style="width:420pt;height:128.25pt" o:ole="">
             <v:imagedata r:id="rId35" o:title=""/>
           </v:shape>
-          <o:OLEObject Type="Embed" ProgID="Visio.Drawing.11" ShapeID="_x0000_i1916" DrawAspect="Content" ObjectID="_1651585100" r:id="rId36"/>
+          <o:OLEObject Type="Embed" ProgID="Visio.Drawing.11" ShapeID="_x0000_i1041" DrawAspect="Content" ObjectID="_1654968108" r:id="rId36"/>
         </w:object>
       </w:r>
     </w:p>
@@ -13713,33 +13778,59 @@
         <w:pStyle w:val="Caption"/>
         <w:spacing w:line="360" w:lineRule="auto"/>
       </w:pPr>
-      <w:bookmarkStart w:id="44" w:name="_Toc36835876"/>
+      <w:bookmarkStart w:id="43" w:name="_Toc36835876"/>
       <w:r>
         <w:t xml:space="preserve">Hình </w:t>
       </w:r>
-      <w:fldSimple w:instr=" STYLEREF 1 \s ">
-        <w:r>
-          <w:rPr>
-            <w:noProof/>
-          </w:rPr>
-          <w:t>2</w:t>
-        </w:r>
-      </w:fldSimple>
+      <w:r>
+        <w:fldChar w:fldCharType="begin"/>
+      </w:r>
+      <w:r>
+        <w:instrText xml:space="preserve"> STYLEREF 1 \s </w:instrText>
+      </w:r>
+      <w:r>
+        <w:fldChar w:fldCharType="separate"/>
+      </w:r>
+      <w:r>
+        <w:rPr>
+          <w:noProof/>
+        </w:rPr>
+        <w:t>2</w:t>
+      </w:r>
+      <w:r>
+        <w:rPr>
+          <w:noProof/>
+        </w:rPr>
+        <w:fldChar w:fldCharType="end"/>
+      </w:r>
       <w:r>
         <w:noBreakHyphen/>
       </w:r>
-      <w:fldSimple w:instr=" SEQ Hình \* ARABIC \s 1 ">
-        <w:r>
-          <w:rPr>
-            <w:noProof/>
-          </w:rPr>
-          <w:t>4</w:t>
-        </w:r>
-      </w:fldSimple>
+      <w:r>
+        <w:fldChar w:fldCharType="begin"/>
+      </w:r>
+      <w:r>
+        <w:instrText xml:space="preserve"> SEQ Hình \* ARABIC \s 1 </w:instrText>
+      </w:r>
+      <w:r>
+        <w:fldChar w:fldCharType="separate"/>
+      </w:r>
+      <w:r>
+        <w:rPr>
+          <w:noProof/>
+        </w:rPr>
+        <w:t>4</w:t>
+      </w:r>
+      <w:r>
+        <w:rPr>
+          <w:noProof/>
+        </w:rPr>
+        <w:fldChar w:fldCharType="end"/>
+      </w:r>
       <w:r>
         <w:t xml:space="preserve"> Quan hệ giữa đối tượng dữ liệu và đối tượng phụ thuộc.</w:t>
       </w:r>
-      <w:bookmarkEnd w:id="44"/>
+      <w:bookmarkEnd w:id="43"/>
     </w:p>
     <w:p>
       <w:pPr>
@@ -13771,9 +13862,9 @@
           <w:szCs w:val="26"/>
         </w:rPr>
       </w:pPr>
+      <w:bookmarkStart w:id="44" w:name="_Toc40971790"/>
       <w:bookmarkStart w:id="45" w:name="_Toc35857417"/>
       <w:bookmarkStart w:id="46" w:name="_Toc169424247"/>
-      <w:bookmarkStart w:id="47" w:name="_Toc40971790"/>
       <w:r>
         <w:rPr>
           <w:rFonts w:cs="Times New Roman"/>
@@ -13782,7 +13873,7 @@
         <w:lastRenderedPageBreak/>
         <w:t>Material Design</w:t>
       </w:r>
-      <w:bookmarkEnd w:id="47"/>
+      <w:bookmarkEnd w:id="44"/>
     </w:p>
     <w:p>
       <w:pPr>
@@ -13793,7 +13884,7 @@
           <w:i w:val="0"/>
         </w:rPr>
       </w:pPr>
-      <w:bookmarkStart w:id="48" w:name="_Toc40971791"/>
+      <w:bookmarkStart w:id="47" w:name="_Toc40971791"/>
       <w:r>
         <w:rPr>
           <w:rFonts w:cs="Times New Roman"/>
@@ -13801,7 +13892,7 @@
         </w:rPr>
         <w:t>Material Design là gì?</w:t>
       </w:r>
-      <w:bookmarkEnd w:id="48"/>
+      <w:bookmarkEnd w:id="47"/>
     </w:p>
     <w:p>
       <w:pPr>
@@ -13870,7 +13961,7 @@
           <w:i w:val="0"/>
         </w:rPr>
       </w:pPr>
-      <w:bookmarkStart w:id="49" w:name="_Toc40971792"/>
+      <w:bookmarkStart w:id="48" w:name="_Toc40971792"/>
       <w:r>
         <w:rPr>
           <w:rFonts w:cs="Times New Roman"/>
@@ -13878,7 +13969,7 @@
         </w:rPr>
         <w:t>Đặc điểm của Material Design</w:t>
       </w:r>
-      <w:bookmarkEnd w:id="49"/>
+      <w:bookmarkEnd w:id="48"/>
     </w:p>
     <w:p>
       <w:pPr>
@@ -14029,7 +14120,7 @@
           <w:i w:val="0"/>
         </w:rPr>
       </w:pPr>
-      <w:bookmarkStart w:id="50" w:name="_Toc40971793"/>
+      <w:bookmarkStart w:id="49" w:name="_Toc40971793"/>
       <w:r>
         <w:rPr>
           <w:rFonts w:cs="Times New Roman"/>
@@ -14037,7 +14128,7 @@
         </w:rPr>
         <w:t>Ba mảnh ghép của Material Design</w:t>
       </w:r>
-      <w:bookmarkEnd w:id="50"/>
+      <w:bookmarkEnd w:id="49"/>
     </w:p>
     <w:p>
       <w:pPr>
@@ -14191,7 +14282,7 @@
           <w:rFonts w:cs="Times New Roman"/>
         </w:rPr>
       </w:pPr>
-      <w:bookmarkStart w:id="51" w:name="_Toc40971794"/>
+      <w:bookmarkStart w:id="50" w:name="_Toc40971794"/>
       <w:r>
         <w:rPr>
           <w:rFonts w:cs="Times New Roman"/>
@@ -14200,7 +14291,7 @@
         <w:t>: PHÂN TÍCH</w:t>
       </w:r>
       <w:bookmarkEnd w:id="45"/>
-      <w:bookmarkEnd w:id="51"/>
+      <w:bookmarkEnd w:id="50"/>
       <w:r>
         <w:rPr>
           <w:rFonts w:cs="Times New Roman"/>
@@ -14216,8 +14307,8 @@
           <w:rFonts w:cs="Times New Roman"/>
         </w:rPr>
       </w:pPr>
-      <w:bookmarkStart w:id="52" w:name="_Toc35857418"/>
-      <w:bookmarkStart w:id="53" w:name="_Toc40971795"/>
+      <w:bookmarkStart w:id="51" w:name="_Toc35857418"/>
+      <w:bookmarkStart w:id="52" w:name="_Toc40971795"/>
       <w:bookmarkEnd w:id="46"/>
       <w:r>
         <w:rPr>
@@ -14225,8 +14316,8 @@
         </w:rPr>
         <w:t>Phân tích yêu cầu bằng UML</w:t>
       </w:r>
+      <w:bookmarkEnd w:id="51"/>
       <w:bookmarkEnd w:id="52"/>
-      <w:bookmarkEnd w:id="53"/>
     </w:p>
     <w:p>
       <w:pPr>
@@ -14237,8 +14328,8 @@
           <w:i w:val="0"/>
         </w:rPr>
       </w:pPr>
-      <w:bookmarkStart w:id="54" w:name="_Toc35857419"/>
-      <w:bookmarkStart w:id="55" w:name="_Toc40971796"/>
+      <w:bookmarkStart w:id="53" w:name="_Toc35857419"/>
+      <w:bookmarkStart w:id="54" w:name="_Toc40971796"/>
       <w:r>
         <w:rPr>
           <w:rFonts w:cs="Times New Roman"/>
@@ -14253,8 +14344,8 @@
         </w:rPr>
         <w:t xml:space="preserve"> Tổng Quát</w:t>
       </w:r>
+      <w:bookmarkEnd w:id="53"/>
       <w:bookmarkEnd w:id="54"/>
-      <w:bookmarkEnd w:id="55"/>
       <w:r>
         <w:rPr>
           <w:rFonts w:cs="Times New Roman"/>
@@ -14322,33 +14413,59 @@
         <w:pStyle w:val="Caption"/>
         <w:spacing w:line="360" w:lineRule="auto"/>
       </w:pPr>
-      <w:bookmarkStart w:id="56" w:name="_Toc36835877"/>
+      <w:bookmarkStart w:id="55" w:name="_Toc36835877"/>
       <w:r>
         <w:t xml:space="preserve">Hình </w:t>
       </w:r>
-      <w:fldSimple w:instr=" STYLEREF 1 \s ">
-        <w:r>
-          <w:rPr>
-            <w:noProof/>
-          </w:rPr>
-          <w:t>3</w:t>
-        </w:r>
-      </w:fldSimple>
+      <w:r>
+        <w:fldChar w:fldCharType="begin"/>
+      </w:r>
+      <w:r>
+        <w:instrText xml:space="preserve"> STYLEREF 1 \s </w:instrText>
+      </w:r>
+      <w:r>
+        <w:fldChar w:fldCharType="separate"/>
+      </w:r>
+      <w:r>
+        <w:rPr>
+          <w:noProof/>
+        </w:rPr>
+        <w:t>3</w:t>
+      </w:r>
+      <w:r>
+        <w:rPr>
+          <w:noProof/>
+        </w:rPr>
+        <w:fldChar w:fldCharType="end"/>
+      </w:r>
       <w:r>
         <w:noBreakHyphen/>
       </w:r>
-      <w:fldSimple w:instr=" SEQ Hình \* ARABIC \s 1 ">
-        <w:r>
-          <w:rPr>
-            <w:noProof/>
-          </w:rPr>
-          <w:t>1</w:t>
-        </w:r>
-      </w:fldSimple>
+      <w:r>
+        <w:fldChar w:fldCharType="begin"/>
+      </w:r>
+      <w:r>
+        <w:instrText xml:space="preserve"> SEQ Hình \* ARABIC \s 1 </w:instrText>
+      </w:r>
+      <w:r>
+        <w:fldChar w:fldCharType="separate"/>
+      </w:r>
+      <w:r>
+        <w:rPr>
+          <w:noProof/>
+        </w:rPr>
+        <w:t>1</w:t>
+      </w:r>
+      <w:r>
+        <w:rPr>
+          <w:noProof/>
+        </w:rPr>
+        <w:fldChar w:fldCharType="end"/>
+      </w:r>
       <w:r>
         <w:t xml:space="preserve"> Use case tổng quát</w:t>
       </w:r>
-      <w:bookmarkEnd w:id="56"/>
+      <w:bookmarkEnd w:id="55"/>
     </w:p>
     <w:p>
       <w:pPr>
@@ -14359,8 +14476,8 @@
           <w:i w:val="0"/>
         </w:rPr>
       </w:pPr>
-      <w:bookmarkStart w:id="57" w:name="_Toc35857420"/>
-      <w:bookmarkStart w:id="58" w:name="_Toc40971797"/>
+      <w:bookmarkStart w:id="56" w:name="_Toc35857420"/>
+      <w:bookmarkStart w:id="57" w:name="_Toc40971797"/>
       <w:r>
         <w:rPr>
           <w:rFonts w:cs="Times New Roman"/>
@@ -14368,8 +14485,8 @@
         </w:rPr>
         <w:t>Danh sách các actor</w:t>
       </w:r>
+      <w:bookmarkEnd w:id="56"/>
       <w:bookmarkEnd w:id="57"/>
-      <w:bookmarkEnd w:id="58"/>
     </w:p>
     <w:tbl>
       <w:tblPr>
@@ -14541,33 +14658,59 @@
         <w:pStyle w:val="Caption"/>
         <w:spacing w:line="360" w:lineRule="auto"/>
       </w:pPr>
-      <w:bookmarkStart w:id="59" w:name="_Toc36835866"/>
+      <w:bookmarkStart w:id="58" w:name="_Toc36835866"/>
       <w:r>
         <w:t xml:space="preserve">Bảng </w:t>
       </w:r>
-      <w:fldSimple w:instr=" STYLEREF 1 \s ">
-        <w:r>
-          <w:rPr>
-            <w:noProof/>
-          </w:rPr>
-          <w:t>3</w:t>
-        </w:r>
-      </w:fldSimple>
+      <w:r>
+        <w:fldChar w:fldCharType="begin"/>
+      </w:r>
+      <w:r>
+        <w:instrText xml:space="preserve"> STYLEREF 1 \s </w:instrText>
+      </w:r>
+      <w:r>
+        <w:fldChar w:fldCharType="separate"/>
+      </w:r>
+      <w:r>
+        <w:rPr>
+          <w:noProof/>
+        </w:rPr>
+        <w:t>3</w:t>
+      </w:r>
+      <w:r>
+        <w:rPr>
+          <w:noProof/>
+        </w:rPr>
+        <w:fldChar w:fldCharType="end"/>
+      </w:r>
       <w:r>
         <w:noBreakHyphen/>
       </w:r>
-      <w:fldSimple w:instr=" SEQ Bảng \* ARABIC \s 1 ">
-        <w:r>
-          <w:rPr>
-            <w:noProof/>
-          </w:rPr>
-          <w:t>1</w:t>
-        </w:r>
-      </w:fldSimple>
+      <w:r>
+        <w:fldChar w:fldCharType="begin"/>
+      </w:r>
+      <w:r>
+        <w:instrText xml:space="preserve"> SEQ Bảng \* ARABIC \s 1 </w:instrText>
+      </w:r>
+      <w:r>
+        <w:fldChar w:fldCharType="separate"/>
+      </w:r>
+      <w:r>
+        <w:rPr>
+          <w:noProof/>
+        </w:rPr>
+        <w:t>1</w:t>
+      </w:r>
+      <w:r>
+        <w:rPr>
+          <w:noProof/>
+        </w:rPr>
+        <w:fldChar w:fldCharType="end"/>
+      </w:r>
       <w:r>
         <w:t xml:space="preserve"> Danh sách các Actor.</w:t>
       </w:r>
-      <w:bookmarkEnd w:id="59"/>
+      <w:bookmarkEnd w:id="58"/>
     </w:p>
     <w:p>
       <w:pPr>
@@ -14578,8 +14721,8 @@
           <w:i w:val="0"/>
         </w:rPr>
       </w:pPr>
-      <w:bookmarkStart w:id="60" w:name="_Toc35857421"/>
-      <w:bookmarkStart w:id="61" w:name="_Toc40971798"/>
+      <w:bookmarkStart w:id="59" w:name="_Toc35857421"/>
+      <w:bookmarkStart w:id="60" w:name="_Toc40971798"/>
       <w:r>
         <w:rPr>
           <w:rFonts w:cs="Times New Roman"/>
@@ -14595,8 +14738,8 @@
         </w:rPr>
         <w:t>Use case</w:t>
       </w:r>
+      <w:bookmarkEnd w:id="59"/>
       <w:bookmarkEnd w:id="60"/>
-      <w:bookmarkEnd w:id="61"/>
     </w:p>
     <w:tbl>
       <w:tblPr>
@@ -15339,33 +15482,62 @@
         <w:pStyle w:val="Caption"/>
         <w:spacing w:line="360" w:lineRule="auto"/>
       </w:pPr>
-      <w:bookmarkStart w:id="62" w:name="_Toc36835867"/>
+      <w:bookmarkStart w:id="61" w:name="_Toc36835867"/>
       <w:r>
         <w:t xml:space="preserve">Bảng </w:t>
       </w:r>
-      <w:fldSimple w:instr=" STYLEREF 1 \s ">
-        <w:r>
-          <w:rPr>
-            <w:noProof/>
-          </w:rPr>
-          <w:t>3</w:t>
-        </w:r>
-      </w:fldSimple>
+      <w:r>
+        <w:fldChar w:fldCharType="begin"/>
+      </w:r>
+      <w:r>
+        <w:instrText xml:space="preserve"> STYLEREF 1 \s </w:instrText>
+      </w:r>
+      <w:r>
+        <w:fldChar w:fldCharType="separate"/>
+      </w:r>
+      <w:r>
+        <w:rPr>
+          <w:noProof/>
+        </w:rPr>
+        <w:t>3</w:t>
+      </w:r>
+      <w:r>
+        <w:rPr>
+          <w:noProof/>
+        </w:rPr>
+        <w:fldChar w:fldCharType="end"/>
+      </w:r>
       <w:r>
         <w:noBreakHyphen/>
       </w:r>
-      <w:fldSimple w:instr=" SEQ Bảng \* ARABIC \s 1 ">
-        <w:r>
-          <w:rPr>
-            <w:noProof/>
-          </w:rPr>
-          <w:t>2</w:t>
-        </w:r>
-      </w:fldSimple>
+      <w:r>
+        <w:fldChar w:fldCharType="begin"/>
+      </w:r>
+      <w:r>
+        <w:instrText xml:space="preserve"> SEQ Bảng \* </w:instrText>
+      </w:r>
+      <w:r>
+        <w:instrText xml:space="preserve">ARABIC \s 1 </w:instrText>
+      </w:r>
+      <w:r>
+        <w:fldChar w:fldCharType="separate"/>
+      </w:r>
+      <w:r>
+        <w:rPr>
+          <w:noProof/>
+        </w:rPr>
+        <w:t>2</w:t>
+      </w:r>
+      <w:r>
+        <w:rPr>
+          <w:noProof/>
+        </w:rPr>
+        <w:fldChar w:fldCharType="end"/>
+      </w:r>
       <w:r>
         <w:t xml:space="preserve"> Danh Sách Các Use case chức năng.</w:t>
       </w:r>
-      <w:bookmarkEnd w:id="62"/>
+      <w:bookmarkEnd w:id="61"/>
     </w:p>
     <w:p>
       <w:pPr>
@@ -15375,16 +15547,16 @@
           <w:rFonts w:cs="Times New Roman"/>
         </w:rPr>
       </w:pPr>
-      <w:bookmarkStart w:id="63" w:name="_Toc35857422"/>
-      <w:bookmarkStart w:id="64" w:name="_Toc40971799"/>
+      <w:bookmarkStart w:id="62" w:name="_Toc35857422"/>
+      <w:bookmarkStart w:id="63" w:name="_Toc40971799"/>
       <w:r>
         <w:rPr>
           <w:rFonts w:cs="Times New Roman"/>
         </w:rPr>
         <w:t>Đặc tả các yêu cầu chức năng</w:t>
       </w:r>
+      <w:bookmarkEnd w:id="62"/>
       <w:bookmarkEnd w:id="63"/>
-      <w:bookmarkEnd w:id="64"/>
     </w:p>
     <w:p>
       <w:pPr>
@@ -15395,8 +15567,8 @@
           <w:i w:val="0"/>
         </w:rPr>
       </w:pPr>
-      <w:bookmarkStart w:id="65" w:name="_Toc35857423"/>
-      <w:bookmarkStart w:id="66" w:name="_Toc40971800"/>
+      <w:bookmarkStart w:id="64" w:name="_Toc35857423"/>
+      <w:bookmarkStart w:id="65" w:name="_Toc40971800"/>
       <w:r>
         <w:rPr>
           <w:rFonts w:cs="Times New Roman"/>
@@ -15411,7 +15583,7 @@
         </w:rPr>
         <w:t xml:space="preserve"> UC1: </w:t>
       </w:r>
-      <w:bookmarkEnd w:id="65"/>
+      <w:bookmarkEnd w:id="64"/>
       <w:r>
         <w:rPr>
           <w:rFonts w:eastAsia="Calibri" w:cs="Times New Roman"/>
@@ -15419,7 +15591,7 @@
         </w:rPr>
         <w:t>Concentration</w:t>
       </w:r>
-      <w:bookmarkEnd w:id="66"/>
+      <w:bookmarkEnd w:id="65"/>
     </w:p>
     <w:p>
       <w:pPr>
@@ -16369,29 +16541,55 @@
         <w:framePr w:hSpace="187" w:wrap="around" w:vAnchor="text" w:hAnchor="page" w:x="3577" w:y="2324"/>
         <w:spacing w:line="360" w:lineRule="auto"/>
       </w:pPr>
-      <w:bookmarkStart w:id="67" w:name="_Toc36835868"/>
+      <w:bookmarkStart w:id="66" w:name="_Toc36835868"/>
       <w:r>
         <w:t xml:space="preserve">Bảng </w:t>
       </w:r>
-      <w:fldSimple w:instr=" STYLEREF 1 \s ">
-        <w:r>
-          <w:rPr>
-            <w:noProof/>
-          </w:rPr>
-          <w:t>3</w:t>
-        </w:r>
-      </w:fldSimple>
+      <w:r>
+        <w:fldChar w:fldCharType="begin"/>
+      </w:r>
+      <w:r>
+        <w:instrText xml:space="preserve"> STYLEREF 1 \s </w:instrText>
+      </w:r>
+      <w:r>
+        <w:fldChar w:fldCharType="separate"/>
+      </w:r>
+      <w:r>
+        <w:rPr>
+          <w:noProof/>
+        </w:rPr>
+        <w:t>3</w:t>
+      </w:r>
+      <w:r>
+        <w:rPr>
+          <w:noProof/>
+        </w:rPr>
+        <w:fldChar w:fldCharType="end"/>
+      </w:r>
       <w:r>
         <w:noBreakHyphen/>
       </w:r>
-      <w:fldSimple w:instr=" SEQ Bảng \* ARABIC \s 1 ">
-        <w:r>
-          <w:rPr>
-            <w:noProof/>
-          </w:rPr>
-          <w:t>3</w:t>
-        </w:r>
-      </w:fldSimple>
+      <w:r>
+        <w:fldChar w:fldCharType="begin"/>
+      </w:r>
+      <w:r>
+        <w:instrText xml:space="preserve"> SEQ Bảng \* ARABIC \s 1 </w:instrText>
+      </w:r>
+      <w:r>
+        <w:fldChar w:fldCharType="separate"/>
+      </w:r>
+      <w:r>
+        <w:rPr>
+          <w:noProof/>
+        </w:rPr>
+        <w:t>3</w:t>
+      </w:r>
+      <w:r>
+        <w:rPr>
+          <w:noProof/>
+        </w:rPr>
+        <w:fldChar w:fldCharType="end"/>
+      </w:r>
       <w:r>
         <w:t xml:space="preserve"> Đặc tả Use case </w:t>
       </w:r>
@@ -16401,7 +16599,7 @@
         </w:rPr>
         <w:t>Concentration</w:t>
       </w:r>
-      <w:bookmarkEnd w:id="67"/>
+      <w:bookmarkEnd w:id="66"/>
       <w:r>
         <w:rPr>
           <w:rFonts w:eastAsia="Calibri"/>
@@ -16430,7 +16628,7 @@
         <w:spacing w:before="0" w:line="360" w:lineRule="auto"/>
         <w:ind w:firstLine="162"/>
       </w:pPr>
-      <w:bookmarkStart w:id="68" w:name="_Toc35857424"/>
+      <w:bookmarkStart w:id="67" w:name="_Toc35857424"/>
       <w:r>
         <w:t>Activity Diagram</w:t>
       </w:r>
@@ -16503,11 +16701,75 @@
     <w:p>
       <w:pPr>
         <w:pStyle w:val="Heading5"/>
+        <w:ind w:firstLine="126"/>
+      </w:pPr>
+      <w:r>
+        <w:t>Sequence Diagram</w:t>
+      </w:r>
+    </w:p>
+    <w:p>
+      <w:pPr>
         <w:spacing w:before="0" w:line="360" w:lineRule="auto"/>
       </w:pPr>
       <w:r>
-        <w:t>Sequence Diagram</w:t>
-      </w:r>
+        <w:rPr>
+          <w:noProof/>
+        </w:rPr>
+        <w:lastRenderedPageBreak/>
+        <w:drawing>
+          <wp:inline distT="0" distB="0" distL="0" distR="0" wp14:anchorId="680B6049" wp14:editId="13A3FC88">
+            <wp:extent cx="5096534" cy="4981575"/>
+            <wp:effectExtent l="0" t="0" r="8890" b="0"/>
+            <wp:docPr id="14" name="Picture 14"/>
+            <wp:cNvGraphicFramePr>
+              <a:graphicFrameLocks xmlns:a="http://schemas.openxmlformats.org/drawingml/2006/main" noChangeAspect="1"/>
+            </wp:cNvGraphicFramePr>
+            <a:graphic xmlns:a="http://schemas.openxmlformats.org/drawingml/2006/main">
+              <a:graphicData uri="http://schemas.openxmlformats.org/drawingml/2006/picture">
+                <pic:pic xmlns:pic="http://schemas.openxmlformats.org/drawingml/2006/picture">
+                  <pic:nvPicPr>
+                    <pic:cNvPr id="0" name="Picture 18"/>
+                    <pic:cNvPicPr>
+                      <a:picLocks noChangeAspect="1" noChangeArrowheads="1"/>
+                    </pic:cNvPicPr>
+                  </pic:nvPicPr>
+                  <pic:blipFill>
+                    <a:blip r:embed="rId39">
+                      <a:extLst>
+                        <a:ext uri="{28A0092B-C50C-407E-A947-70E740481C1C}">
+                          <a14:useLocalDpi xmlns:a14="http://schemas.microsoft.com/office/drawing/2010/main" val="0"/>
+                        </a:ext>
+                      </a:extLst>
+                    </a:blip>
+                    <a:srcRect/>
+                    <a:stretch>
+                      <a:fillRect/>
+                    </a:stretch>
+                  </pic:blipFill>
+                  <pic:spPr bwMode="auto">
+                    <a:xfrm>
+                      <a:off x="0" y="0"/>
+                      <a:ext cx="5099001" cy="4983986"/>
+                    </a:xfrm>
+                    <a:prstGeom prst="rect">
+                      <a:avLst/>
+                    </a:prstGeom>
+                    <a:noFill/>
+                    <a:ln>
+                      <a:noFill/>
+                    </a:ln>
+                  </pic:spPr>
+                </pic:pic>
+              </a:graphicData>
+            </a:graphic>
+          </wp:inline>
+        </w:drawing>
+      </w:r>
+    </w:p>
+    <w:p>
+      <w:pPr>
+        <w:spacing w:before="0" w:line="360" w:lineRule="auto"/>
+      </w:pPr>
     </w:p>
     <w:p>
       <w:pPr>
@@ -16523,7 +16785,7 @@
           <w:i w:val="0"/>
         </w:rPr>
       </w:pPr>
-      <w:bookmarkStart w:id="69" w:name="_Toc40971801"/>
+      <w:bookmarkStart w:id="68" w:name="_Toc40971801"/>
       <w:r>
         <w:rPr>
           <w:rFonts w:cs="Times New Roman"/>
@@ -16538,7 +16800,7 @@
         </w:rPr>
         <w:t xml:space="preserve"> UC2: </w:t>
       </w:r>
-      <w:bookmarkEnd w:id="68"/>
+      <w:bookmarkEnd w:id="67"/>
       <w:r>
         <w:rPr>
           <w:rFonts w:cs="Times New Roman"/>
@@ -16546,7 +16808,7 @@
         </w:rPr>
         <w:t>Matching</w:t>
       </w:r>
-      <w:bookmarkEnd w:id="69"/>
+      <w:bookmarkEnd w:id="68"/>
     </w:p>
     <w:p>
       <w:pPr>
@@ -16743,7 +17005,11 @@
               </w:rPr>
             </w:pPr>
             <w:r>
-              <w:t>Use case này sẽ hiển thị ba ô âm thanh và ba ô hình ảnh tương ứng, khi người dụng chọn ô âm thanh, phát âm của một từ vựng sẽ được phát, dùng phải lắng nghe để chọn ô hình ảnh đúng với từ vựng đó để nối hai ô lại với nhau. Ghép thành công ba cặp để hoàn thành trò chơi.</w:t>
+              <w:t xml:space="preserve">Use case này sẽ hiển thị ba ô âm thanh và ba ô hình ảnh tương ứng, khi người dụng chọn ô âm thanh, phát âm của một từ vựng sẽ được phát, dùng phải lắng nghe để chọn ô </w:t>
+            </w:r>
+            <w:r>
+              <w:lastRenderedPageBreak/>
+              <w:t>hình ảnh đúng với từ vựng đó để nối hai ô lại với nhau. Ghép thành công ba cặp để hoàn thành trò chơi.</w:t>
             </w:r>
           </w:p>
         </w:tc>
@@ -16779,6 +17045,7 @@
               <w:rPr>
                 <w:rFonts w:eastAsia="Calibri"/>
               </w:rPr>
+              <w:lastRenderedPageBreak/>
               <w:t>Tác Nhân</w:t>
             </w:r>
           </w:p>
@@ -17425,33 +17692,59 @@
         <w:framePr w:hSpace="180" w:wrap="around" w:vAnchor="text" w:hAnchor="page" w:x="3346" w:y="11331"/>
         <w:spacing w:line="360" w:lineRule="auto"/>
       </w:pPr>
-      <w:bookmarkStart w:id="70" w:name="_Toc36835869"/>
+      <w:bookmarkStart w:id="69" w:name="_Toc36835869"/>
       <w:r>
         <w:t xml:space="preserve">Bảng </w:t>
       </w:r>
-      <w:fldSimple w:instr=" STYLEREF 1 \s ">
-        <w:r>
-          <w:rPr>
-            <w:noProof/>
-          </w:rPr>
-          <w:t>3</w:t>
-        </w:r>
-      </w:fldSimple>
+      <w:r>
+        <w:fldChar w:fldCharType="begin"/>
+      </w:r>
+      <w:r>
+        <w:instrText xml:space="preserve"> STYLEREF 1 \s </w:instrText>
+      </w:r>
+      <w:r>
+        <w:fldChar w:fldCharType="separate"/>
+      </w:r>
+      <w:r>
+        <w:rPr>
+          <w:noProof/>
+        </w:rPr>
+        <w:t>3</w:t>
+      </w:r>
+      <w:r>
+        <w:rPr>
+          <w:noProof/>
+        </w:rPr>
+        <w:fldChar w:fldCharType="end"/>
+      </w:r>
       <w:r>
         <w:noBreakHyphen/>
       </w:r>
-      <w:fldSimple w:instr=" SEQ Bảng \* ARABIC \s 1 ">
-        <w:r>
-          <w:rPr>
-            <w:noProof/>
-          </w:rPr>
-          <w:t>4</w:t>
-        </w:r>
-      </w:fldSimple>
+      <w:r>
+        <w:fldChar w:fldCharType="begin"/>
+      </w:r>
+      <w:r>
+        <w:instrText xml:space="preserve"> SEQ Bảng \* ARABIC \s 1 </w:instrText>
+      </w:r>
+      <w:r>
+        <w:fldChar w:fldCharType="separate"/>
+      </w:r>
+      <w:r>
+        <w:rPr>
+          <w:noProof/>
+        </w:rPr>
+        <w:t>4</w:t>
+      </w:r>
+      <w:r>
+        <w:rPr>
+          <w:noProof/>
+        </w:rPr>
+        <w:fldChar w:fldCharType="end"/>
+      </w:r>
       <w:r>
         <w:t xml:space="preserve"> Đặc tả Use case Matching</w:t>
       </w:r>
-      <w:bookmarkEnd w:id="70"/>
+      <w:bookmarkEnd w:id="69"/>
       <w:r>
         <w:t>.</w:t>
       </w:r>
@@ -17494,7 +17787,7 @@
         <w:spacing w:before="0" w:line="360" w:lineRule="auto"/>
         <w:ind w:firstLine="162"/>
       </w:pPr>
-      <w:bookmarkStart w:id="71" w:name="_Toc35857425"/>
+      <w:bookmarkStart w:id="70" w:name="_Toc35857425"/>
       <w:r>
         <w:t>Activity Diagram</w:t>
       </w:r>
@@ -17507,7 +17800,6 @@
         <w:rPr>
           <w:noProof/>
         </w:rPr>
-        <w:lastRenderedPageBreak/>
         <w:drawing>
           <wp:inline distT="0" distB="0" distL="0" distR="0" wp14:anchorId="13F921AE" wp14:editId="3108400A">
             <wp:extent cx="6097905" cy="3213056"/>
@@ -17526,7 +17818,7 @@
                     </pic:cNvPicPr>
                   </pic:nvPicPr>
                   <pic:blipFill>
-                    <a:blip r:embed="rId39">
+                    <a:blip r:embed="rId40">
                       <a:extLst>
                         <a:ext uri="{28A0092B-C50C-407E-A947-70E740481C1C}">
                           <a14:useLocalDpi xmlns:a14="http://schemas.microsoft.com/office/drawing/2010/main" val="0"/>
@@ -17587,7 +17879,7 @@
           <w:i w:val="0"/>
         </w:rPr>
       </w:pPr>
-      <w:bookmarkStart w:id="72" w:name="_Toc40971802"/>
+      <w:bookmarkStart w:id="71" w:name="_Toc40971802"/>
       <w:r>
         <w:rPr>
           <w:rFonts w:cs="Times New Roman"/>
@@ -17623,7 +17915,7 @@
         </w:rPr>
         <w:t xml:space="preserve"> </w:t>
       </w:r>
-      <w:bookmarkEnd w:id="71"/>
+      <w:bookmarkEnd w:id="70"/>
       <w:r>
         <w:rPr>
           <w:rFonts w:cs="Times New Roman"/>
@@ -17631,7 +17923,7 @@
         </w:rPr>
         <w:t>Sorting</w:t>
       </w:r>
-      <w:bookmarkEnd w:id="72"/>
+      <w:bookmarkEnd w:id="71"/>
     </w:p>
     <w:p>
       <w:pPr>
@@ -17743,6 +18035,7 @@
               <w:rPr>
                 <w:rFonts w:eastAsia="Calibri"/>
               </w:rPr>
+              <w:lastRenderedPageBreak/>
               <w:t>Mục đích</w:t>
             </w:r>
           </w:p>
@@ -18071,7 +18364,6 @@
               <w:rPr>
                 <w:rFonts w:eastAsia="Calibri"/>
               </w:rPr>
-              <w:lastRenderedPageBreak/>
               <w:t>Luồng sự kiện chính</w:t>
             </w:r>
           </w:p>
@@ -18364,7 +18656,14 @@
               <w:rPr>
                 <w:rFonts w:eastAsia="Calibri"/>
               </w:rPr>
-              <w:t>4. Nếu cả 3 hình ảnh đều được đặt đúng vị trí thì hiển thị thông báo chúc mừng và kết thúc</w:t>
+              <w:t xml:space="preserve">4. Nếu cả 3 hình ảnh đều được đặt đúng vị trí thì hiển </w:t>
+            </w:r>
+            <w:r>
+              <w:rPr>
+                <w:rFonts w:eastAsia="Calibri"/>
+              </w:rPr>
+              <w:lastRenderedPageBreak/>
+              <w:t>thị thông báo chúc mừng và kết thúc</w:t>
             </w:r>
             <w:r>
               <w:rPr>
@@ -18428,6 +18727,7 @@
               <w:rPr>
                 <w:rFonts w:eastAsia="Calibri"/>
               </w:rPr>
+              <w:lastRenderedPageBreak/>
               <w:t>Luồng sự kiện phụ</w:t>
             </w:r>
           </w:p>
@@ -18466,36 +18766,62 @@
         <w:pStyle w:val="Caption"/>
         <w:spacing w:line="360" w:lineRule="auto"/>
       </w:pPr>
-      <w:bookmarkStart w:id="73" w:name="_Toc36835870"/>
+      <w:bookmarkStart w:id="72" w:name="_Toc36835870"/>
       <w:r>
         <w:t xml:space="preserve">Bảng </w:t>
       </w:r>
-      <w:fldSimple w:instr=" STYLEREF 1 \s ">
-        <w:r>
-          <w:rPr>
-            <w:noProof/>
-          </w:rPr>
-          <w:t>3</w:t>
-        </w:r>
-      </w:fldSimple>
+      <w:r>
+        <w:fldChar w:fldCharType="begin"/>
+      </w:r>
+      <w:r>
+        <w:instrText xml:space="preserve"> STYLEREF 1 \s </w:instrText>
+      </w:r>
+      <w:r>
+        <w:fldChar w:fldCharType="separate"/>
+      </w:r>
+      <w:r>
+        <w:rPr>
+          <w:noProof/>
+        </w:rPr>
+        <w:t>3</w:t>
+      </w:r>
+      <w:r>
+        <w:rPr>
+          <w:noProof/>
+        </w:rPr>
+        <w:fldChar w:fldCharType="end"/>
+      </w:r>
       <w:r>
         <w:noBreakHyphen/>
       </w:r>
-      <w:fldSimple w:instr=" SEQ Bảng \* ARABIC \s 1 ">
-        <w:r>
-          <w:rPr>
-            <w:noProof/>
-          </w:rPr>
-          <w:t>5</w:t>
-        </w:r>
-      </w:fldSimple>
+      <w:r>
+        <w:fldChar w:fldCharType="begin"/>
+      </w:r>
+      <w:r>
+        <w:instrText xml:space="preserve"> SEQ Bảng \* ARABIC \s 1 </w:instrText>
+      </w:r>
+      <w:r>
+        <w:fldChar w:fldCharType="separate"/>
+      </w:r>
+      <w:r>
+        <w:rPr>
+          <w:noProof/>
+        </w:rPr>
+        <w:t>5</w:t>
+      </w:r>
+      <w:r>
+        <w:rPr>
+          <w:noProof/>
+        </w:rPr>
+        <w:fldChar w:fldCharType="end"/>
+      </w:r>
       <w:r>
         <w:t xml:space="preserve"> Đặc tả Use case Sorting</w:t>
       </w:r>
       <w:r>
         <w:t>.</w:t>
       </w:r>
-      <w:bookmarkEnd w:id="73"/>
+      <w:bookmarkEnd w:id="72"/>
     </w:p>
     <w:p>
       <w:pPr>
@@ -18517,7 +18843,7 @@
         <w:spacing w:before="0" w:line="360" w:lineRule="auto"/>
         <w:ind w:firstLine="162"/>
       </w:pPr>
-      <w:bookmarkStart w:id="74" w:name="_Toc35857426"/>
+      <w:bookmarkStart w:id="73" w:name="_Toc35857426"/>
       <w:r>
         <w:t>Activity Diagram</w:t>
       </w:r>
@@ -18531,7 +18857,6 @@
         <w:rPr>
           <w:noProof/>
         </w:rPr>
-        <w:lastRenderedPageBreak/>
         <w:drawing>
           <wp:inline distT="0" distB="0" distL="0" distR="0" wp14:anchorId="63FABD49" wp14:editId="39682006">
             <wp:extent cx="6097905" cy="3844843"/>
@@ -18550,7 +18875,7 @@
                     </pic:cNvPicPr>
                   </pic:nvPicPr>
                   <pic:blipFill>
-                    <a:blip r:embed="rId40">
+                    <a:blip r:embed="rId41">
                       <a:extLst>
                         <a:ext uri="{28A0092B-C50C-407E-A947-70E740481C1C}">
                           <a14:useLocalDpi xmlns:a14="http://schemas.microsoft.com/office/drawing/2010/main" val="0"/>
@@ -18601,6 +18926,71 @@
     <w:p>
       <w:pPr>
         <w:spacing w:before="0" w:line="360" w:lineRule="auto"/>
+        <w:jc w:val="center"/>
+      </w:pPr>
+      <w:r>
+        <w:rPr>
+          <w:noProof/>
+        </w:rPr>
+        <w:lastRenderedPageBreak/>
+        <w:drawing>
+          <wp:inline distT="0" distB="0" distL="0" distR="0" wp14:anchorId="1FB21534" wp14:editId="43A1381D">
+            <wp:extent cx="5419725" cy="3629323"/>
+            <wp:effectExtent l="0" t="0" r="0" b="9525"/>
+            <wp:docPr id="16" name="Picture 16"/>
+            <wp:cNvGraphicFramePr>
+              <a:graphicFrameLocks xmlns:a="http://schemas.openxmlformats.org/drawingml/2006/main" noChangeAspect="1"/>
+            </wp:cNvGraphicFramePr>
+            <a:graphic xmlns:a="http://schemas.openxmlformats.org/drawingml/2006/main">
+              <a:graphicData uri="http://schemas.openxmlformats.org/drawingml/2006/picture">
+                <pic:pic xmlns:pic="http://schemas.openxmlformats.org/drawingml/2006/picture">
+                  <pic:nvPicPr>
+                    <pic:cNvPr id="0" name="Picture 19"/>
+                    <pic:cNvPicPr>
+                      <a:picLocks noChangeAspect="1" noChangeArrowheads="1"/>
+                    </pic:cNvPicPr>
+                  </pic:nvPicPr>
+                  <pic:blipFill>
+                    <a:blip r:embed="rId42">
+                      <a:extLst>
+                        <a:ext uri="{28A0092B-C50C-407E-A947-70E740481C1C}">
+                          <a14:useLocalDpi xmlns:a14="http://schemas.microsoft.com/office/drawing/2010/main" val="0"/>
+                        </a:ext>
+                      </a:extLst>
+                    </a:blip>
+                    <a:srcRect/>
+                    <a:stretch>
+                      <a:fillRect/>
+                    </a:stretch>
+                  </pic:blipFill>
+                  <pic:spPr bwMode="auto">
+                    <a:xfrm>
+                      <a:off x="0" y="0"/>
+                      <a:ext cx="5423929" cy="3632138"/>
+                    </a:xfrm>
+                    <a:prstGeom prst="rect">
+                      <a:avLst/>
+                    </a:prstGeom>
+                    <a:noFill/>
+                    <a:ln>
+                      <a:noFill/>
+                    </a:ln>
+                  </pic:spPr>
+                </pic:pic>
+              </a:graphicData>
+            </a:graphic>
+          </wp:inline>
+        </w:drawing>
+      </w:r>
+    </w:p>
+    <w:p>
+      <w:pPr>
+        <w:spacing w:before="0" w:line="360" w:lineRule="auto"/>
+      </w:pPr>
+    </w:p>
+    <w:p>
+      <w:pPr>
+        <w:spacing w:before="0" w:line="360" w:lineRule="auto"/>
       </w:pPr>
     </w:p>
     <w:p>
@@ -18612,7 +19002,7 @@
           <w:i w:val="0"/>
         </w:rPr>
       </w:pPr>
-      <w:bookmarkStart w:id="75" w:name="_Toc40971803"/>
+      <w:bookmarkStart w:id="74" w:name="_Toc40971803"/>
       <w:r>
         <w:rPr>
           <w:rFonts w:cs="Times New Roman"/>
@@ -18641,7 +19031,7 @@
         </w:rPr>
         <w:t xml:space="preserve">: </w:t>
       </w:r>
-      <w:bookmarkEnd w:id="74"/>
+      <w:bookmarkEnd w:id="73"/>
       <w:r>
         <w:rPr>
           <w:rFonts w:cs="Times New Roman"/>
@@ -18649,7 +19039,7 @@
         </w:rPr>
         <w:t>Multiple Choice</w:t>
       </w:r>
-      <w:bookmarkEnd w:id="75"/>
+      <w:bookmarkEnd w:id="74"/>
     </w:p>
     <w:p>
       <w:pPr>
@@ -19080,7 +19470,6 @@
               <w:rPr>
                 <w:rFonts w:eastAsia="Calibri"/>
               </w:rPr>
-              <w:lastRenderedPageBreak/>
               <w:t>Luồng sự kiện chính</w:t>
             </w:r>
           </w:p>
@@ -19405,6 +19794,7 @@
               <w:rPr>
                 <w:rFonts w:eastAsia="Calibri"/>
               </w:rPr>
+              <w:lastRenderedPageBreak/>
               <w:t>Luồng sự kiện phụ</w:t>
             </w:r>
           </w:p>
@@ -19443,36 +19833,62 @@
         <w:pStyle w:val="Caption"/>
         <w:spacing w:line="360" w:lineRule="auto"/>
       </w:pPr>
-      <w:bookmarkStart w:id="76" w:name="_Toc36835871"/>
+      <w:bookmarkStart w:id="75" w:name="_Toc36835871"/>
       <w:r>
         <w:t xml:space="preserve">Bảng </w:t>
       </w:r>
-      <w:fldSimple w:instr=" STYLEREF 1 \s ">
-        <w:r>
-          <w:rPr>
-            <w:noProof/>
-          </w:rPr>
-          <w:t>3</w:t>
-        </w:r>
-      </w:fldSimple>
+      <w:r>
+        <w:fldChar w:fldCharType="begin"/>
+      </w:r>
+      <w:r>
+        <w:instrText xml:space="preserve"> STYLEREF 1 \s </w:instrText>
+      </w:r>
+      <w:r>
+        <w:fldChar w:fldCharType="separate"/>
+      </w:r>
+      <w:r>
+        <w:rPr>
+          <w:noProof/>
+        </w:rPr>
+        <w:t>3</w:t>
+      </w:r>
+      <w:r>
+        <w:rPr>
+          <w:noProof/>
+        </w:rPr>
+        <w:fldChar w:fldCharType="end"/>
+      </w:r>
       <w:r>
         <w:noBreakHyphen/>
       </w:r>
-      <w:fldSimple w:instr=" SEQ Bảng \* ARABIC \s 1 ">
-        <w:r>
-          <w:rPr>
-            <w:noProof/>
-          </w:rPr>
-          <w:t>6</w:t>
-        </w:r>
-      </w:fldSimple>
+      <w:r>
+        <w:fldChar w:fldCharType="begin"/>
+      </w:r>
+      <w:r>
+        <w:instrText xml:space="preserve"> SEQ Bảng \* ARABIC \s 1 </w:instrText>
+      </w:r>
+      <w:r>
+        <w:fldChar w:fldCharType="separate"/>
+      </w:r>
+      <w:r>
+        <w:rPr>
+          <w:noProof/>
+        </w:rPr>
+        <w:t>6</w:t>
+      </w:r>
+      <w:r>
+        <w:rPr>
+          <w:noProof/>
+        </w:rPr>
+        <w:fldChar w:fldCharType="end"/>
+      </w:r>
       <w:r>
         <w:t xml:space="preserve"> Đặc tả Use case </w:t>
       </w:r>
       <w:r>
         <w:t>Multiple Choice</w:t>
       </w:r>
-      <w:bookmarkEnd w:id="76"/>
+      <w:bookmarkEnd w:id="75"/>
       <w:r>
         <w:t>.</w:t>
       </w:r>
@@ -19529,7 +19945,7 @@
                     </pic:cNvPicPr>
                   </pic:nvPicPr>
                   <pic:blipFill>
-                    <a:blip r:embed="rId41">
+                    <a:blip r:embed="rId43">
                       <a:extLst>
                         <a:ext uri="{28A0092B-C50C-407E-A947-70E740481C1C}">
                           <a14:useLocalDpi xmlns:a14="http://schemas.microsoft.com/office/drawing/2010/main" val="0"/>
@@ -19565,6 +19981,13 @@
       <w:pPr>
         <w:spacing w:before="0" w:line="360" w:lineRule="auto"/>
       </w:pPr>
+    </w:p>
+    <w:p>
+      <w:pPr>
+        <w:spacing w:before="0" w:line="360" w:lineRule="auto"/>
+      </w:pPr>
+      <w:bookmarkStart w:id="76" w:name="_GoBack"/>
+      <w:bookmarkEnd w:id="76"/>
     </w:p>
     <w:p>
       <w:pPr>
@@ -20601,25 +21024,51 @@
       <w:r>
         <w:t xml:space="preserve">Bảng </w:t>
       </w:r>
-      <w:fldSimple w:instr=" STYLEREF 1 \s ">
-        <w:r>
-          <w:rPr>
-            <w:noProof/>
-          </w:rPr>
-          <w:t>3</w:t>
-        </w:r>
-      </w:fldSimple>
+      <w:r>
+        <w:fldChar w:fldCharType="begin"/>
+      </w:r>
+      <w:r>
+        <w:instrText xml:space="preserve"> STYLEREF 1 \s </w:instrText>
+      </w:r>
+      <w:r>
+        <w:fldChar w:fldCharType="separate"/>
+      </w:r>
+      <w:r>
+        <w:rPr>
+          <w:noProof/>
+        </w:rPr>
+        <w:t>3</w:t>
+      </w:r>
+      <w:r>
+        <w:rPr>
+          <w:noProof/>
+        </w:rPr>
+        <w:fldChar w:fldCharType="end"/>
+      </w:r>
       <w:r>
         <w:noBreakHyphen/>
       </w:r>
-      <w:fldSimple w:instr=" SEQ Bảng \* ARABIC \s 1 ">
-        <w:r>
-          <w:rPr>
-            <w:noProof/>
-          </w:rPr>
-          <w:t>7</w:t>
-        </w:r>
-      </w:fldSimple>
+      <w:r>
+        <w:fldChar w:fldCharType="begin"/>
+      </w:r>
+      <w:r>
+        <w:instrText xml:space="preserve"> SEQ Bảng \* ARABIC \s 1 </w:instrText>
+      </w:r>
+      <w:r>
+        <w:fldChar w:fldCharType="separate"/>
+      </w:r>
+      <w:r>
+        <w:rPr>
+          <w:noProof/>
+        </w:rPr>
+        <w:t>7</w:t>
+      </w:r>
+      <w:r>
+        <w:rPr>
+          <w:noProof/>
+        </w:rPr>
+        <w:fldChar w:fldCharType="end"/>
+      </w:r>
       <w:r>
         <w:t xml:space="preserve"> Đặc tả Use case Painting</w:t>
       </w:r>
@@ -20650,6 +21099,7 @@
       <w:pPr>
         <w:spacing w:before="0" w:line="360" w:lineRule="auto"/>
         <w:ind w:hanging="180"/>
+        <w:jc w:val="center"/>
       </w:pPr>
       <w:r>
         <w:rPr>
@@ -20674,7 +21124,7 @@
                     </pic:cNvPicPr>
                   </pic:nvPicPr>
                   <pic:blipFill>
-                    <a:blip r:embed="rId42">
+                    <a:blip r:embed="rId44">
                       <a:extLst>
                         <a:ext uri="{28A0092B-C50C-407E-A947-70E740481C1C}">
                           <a14:useLocalDpi xmlns:a14="http://schemas.microsoft.com/office/drawing/2010/main" val="0"/>
@@ -20714,6 +21164,12 @@
     </w:p>
     <w:p>
       <w:pPr>
+        <w:spacing w:before="0" w:line="360" w:lineRule="auto"/>
+        <w:ind w:hanging="180"/>
+      </w:pPr>
+    </w:p>
+    <w:p>
+      <w:pPr>
         <w:pStyle w:val="Heading5"/>
         <w:spacing w:before="0" w:line="360" w:lineRule="auto"/>
         <w:ind w:firstLine="162"/>
@@ -20721,6 +21177,75 @@
       <w:r>
         <w:t>Sequence Diagram</w:t>
       </w:r>
+    </w:p>
+    <w:p>
+      <w:pPr>
+        <w:spacing w:before="0" w:line="360" w:lineRule="auto"/>
+        <w:jc w:val="center"/>
+      </w:pPr>
+      <w:r>
+        <w:rPr>
+          <w:noProof/>
+        </w:rPr>
+        <w:drawing>
+          <wp:inline distT="0" distB="0" distL="0" distR="0" wp14:anchorId="64747E8C" wp14:editId="52B7EEC5">
+            <wp:extent cx="5829300" cy="3624327"/>
+            <wp:effectExtent l="0" t="0" r="0" b="0"/>
+            <wp:docPr id="34" name="Picture 34"/>
+            <wp:cNvGraphicFramePr>
+              <a:graphicFrameLocks xmlns:a="http://schemas.openxmlformats.org/drawingml/2006/main" noChangeAspect="1"/>
+            </wp:cNvGraphicFramePr>
+            <a:graphic xmlns:a="http://schemas.openxmlformats.org/drawingml/2006/main">
+              <a:graphicData uri="http://schemas.openxmlformats.org/drawingml/2006/picture">
+                <pic:pic xmlns:pic="http://schemas.openxmlformats.org/drawingml/2006/picture">
+                  <pic:nvPicPr>
+                    <pic:cNvPr id="0" name="Picture 21"/>
+                    <pic:cNvPicPr>
+                      <a:picLocks noChangeAspect="1" noChangeArrowheads="1"/>
+                    </pic:cNvPicPr>
+                  </pic:nvPicPr>
+                  <pic:blipFill>
+                    <a:blip r:embed="rId45">
+                      <a:extLst>
+                        <a:ext uri="{28A0092B-C50C-407E-A947-70E740481C1C}">
+                          <a14:useLocalDpi xmlns:a14="http://schemas.microsoft.com/office/drawing/2010/main" val="0"/>
+                        </a:ext>
+                      </a:extLst>
+                    </a:blip>
+                    <a:srcRect/>
+                    <a:stretch>
+                      <a:fillRect/>
+                    </a:stretch>
+                  </pic:blipFill>
+                  <pic:spPr bwMode="auto">
+                    <a:xfrm>
+                      <a:off x="0" y="0"/>
+                      <a:ext cx="5831515" cy="3625704"/>
+                    </a:xfrm>
+                    <a:prstGeom prst="rect">
+                      <a:avLst/>
+                    </a:prstGeom>
+                    <a:noFill/>
+                    <a:ln>
+                      <a:noFill/>
+                    </a:ln>
+                  </pic:spPr>
+                </pic:pic>
+              </a:graphicData>
+            </a:graphic>
+          </wp:inline>
+        </w:drawing>
+      </w:r>
+    </w:p>
+    <w:p>
+      <w:pPr>
+        <w:spacing w:before="0" w:line="360" w:lineRule="auto"/>
+      </w:pPr>
+    </w:p>
+    <w:p>
+      <w:pPr>
+        <w:spacing w:before="0" w:line="360" w:lineRule="auto"/>
+      </w:pPr>
     </w:p>
     <w:p>
       <w:pPr>
@@ -21480,7 +22005,6 @@
               <w:rPr>
                 <w:rFonts w:eastAsia="Calibri"/>
               </w:rPr>
-              <w:lastRenderedPageBreak/>
               <w:t>Luồng sự kiện phụ</w:t>
             </w:r>
           </w:p>
@@ -21518,30 +22042,59 @@
       <w:pPr>
         <w:pStyle w:val="Caption"/>
         <w:spacing w:line="360" w:lineRule="auto"/>
+        <w:rPr>
+          <w:szCs w:val="26"/>
+        </w:rPr>
       </w:pPr>
       <w:bookmarkStart w:id="79" w:name="_Toc36835872"/>
       <w:r>
         <w:t xml:space="preserve">Bảng </w:t>
       </w:r>
-      <w:fldSimple w:instr=" STYLEREF 1 \s ">
-        <w:r>
-          <w:rPr>
-            <w:noProof/>
-          </w:rPr>
-          <w:t>3</w:t>
-        </w:r>
-      </w:fldSimple>
+      <w:r>
+        <w:fldChar w:fldCharType="begin"/>
+      </w:r>
+      <w:r>
+        <w:instrText xml:space="preserve"> STYLEREF 1 \s </w:instrText>
+      </w:r>
+      <w:r>
+        <w:fldChar w:fldCharType="separate"/>
+      </w:r>
+      <w:r>
+        <w:rPr>
+          <w:noProof/>
+        </w:rPr>
+        <w:t>3</w:t>
+      </w:r>
+      <w:r>
+        <w:rPr>
+          <w:noProof/>
+        </w:rPr>
+        <w:fldChar w:fldCharType="end"/>
+      </w:r>
       <w:r>
         <w:noBreakHyphen/>
       </w:r>
-      <w:fldSimple w:instr=" SEQ Bảng \* ARABIC \s 1 ">
-        <w:r>
-          <w:rPr>
-            <w:noProof/>
-          </w:rPr>
-          <w:t>8</w:t>
-        </w:r>
-      </w:fldSimple>
+      <w:r>
+        <w:fldChar w:fldCharType="begin"/>
+      </w:r>
+      <w:r>
+        <w:instrText xml:space="preserve"> SEQ Bảng \* ARABIC \s 1 </w:instrText>
+      </w:r>
+      <w:r>
+        <w:fldChar w:fldCharType="separate"/>
+      </w:r>
+      <w:r>
+        <w:rPr>
+          <w:noProof/>
+        </w:rPr>
+        <w:t>8</w:t>
+      </w:r>
+      <w:r>
+        <w:rPr>
+          <w:noProof/>
+        </w:rPr>
+        <w:fldChar w:fldCharType="end"/>
+      </w:r>
       <w:r>
         <w:t xml:space="preserve"> Đặc tả Use case </w:t>
       </w:r>
@@ -21553,6 +22106,8 @@
       </w:r>
       <w:bookmarkEnd w:id="79"/>
     </w:p>
+    <w:p/>
+    <w:p/>
     <w:p>
       <w:pPr>
         <w:pStyle w:val="Heading4"/>
@@ -21581,6 +22136,7 @@
         <w:rPr>
           <w:noProof/>
         </w:rPr>
+        <w:lastRenderedPageBreak/>
         <w:drawing>
           <wp:inline distT="0" distB="0" distL="0" distR="0" wp14:anchorId="17D965DB" wp14:editId="37D2DEEB">
             <wp:extent cx="5580380" cy="3506040"/>
@@ -21599,7 +22155,7 @@
                     </pic:cNvPicPr>
                   </pic:nvPicPr>
                   <pic:blipFill>
-                    <a:blip r:embed="rId43">
+                    <a:blip r:embed="rId46">
                       <a:extLst>
                         <a:ext uri="{28A0092B-C50C-407E-A947-70E740481C1C}">
                           <a14:useLocalDpi xmlns:a14="http://schemas.microsoft.com/office/drawing/2010/main" val="0"/>
@@ -21648,7 +22204,66 @@
     </w:p>
     <w:p>
       <w:pPr>
-        <w:spacing w:before="0"/>
+        <w:spacing w:before="0" w:line="360" w:lineRule="auto"/>
+      </w:pPr>
+      <w:r>
+        <w:rPr>
+          <w:noProof/>
+        </w:rPr>
+        <w:lastRenderedPageBreak/>
+        <w:drawing>
+          <wp:inline distT="0" distB="0" distL="0" distR="0" wp14:anchorId="2B2A5D15" wp14:editId="5207DCCD">
+            <wp:extent cx="5600700" cy="6229469"/>
+            <wp:effectExtent l="0" t="0" r="0" b="0"/>
+            <wp:docPr id="23" name="Picture 23"/>
+            <wp:cNvGraphicFramePr>
+              <a:graphicFrameLocks xmlns:a="http://schemas.openxmlformats.org/drawingml/2006/main" noChangeAspect="1"/>
+            </wp:cNvGraphicFramePr>
+            <a:graphic xmlns:a="http://schemas.openxmlformats.org/drawingml/2006/main">
+              <a:graphicData uri="http://schemas.openxmlformats.org/drawingml/2006/picture">
+                <pic:pic xmlns:pic="http://schemas.openxmlformats.org/drawingml/2006/picture">
+                  <pic:nvPicPr>
+                    <pic:cNvPr id="0" name="Picture 20"/>
+                    <pic:cNvPicPr>
+                      <a:picLocks noChangeAspect="1" noChangeArrowheads="1"/>
+                    </pic:cNvPicPr>
+                  </pic:nvPicPr>
+                  <pic:blipFill>
+                    <a:blip r:embed="rId47" cstate="print">
+                      <a:extLst>
+                        <a:ext uri="{28A0092B-C50C-407E-A947-70E740481C1C}">
+                          <a14:useLocalDpi xmlns:a14="http://schemas.microsoft.com/office/drawing/2010/main" val="0"/>
+                        </a:ext>
+                      </a:extLst>
+                    </a:blip>
+                    <a:srcRect/>
+                    <a:stretch>
+                      <a:fillRect/>
+                    </a:stretch>
+                  </pic:blipFill>
+                  <pic:spPr bwMode="auto">
+                    <a:xfrm>
+                      <a:off x="0" y="0"/>
+                      <a:ext cx="5601881" cy="6230783"/>
+                    </a:xfrm>
+                    <a:prstGeom prst="rect">
+                      <a:avLst/>
+                    </a:prstGeom>
+                    <a:noFill/>
+                    <a:ln>
+                      <a:noFill/>
+                    </a:ln>
+                  </pic:spPr>
+                </pic:pic>
+              </a:graphicData>
+            </a:graphic>
+          </wp:inline>
+        </w:drawing>
+      </w:r>
+    </w:p>
+    <w:p>
+      <w:pPr>
+        <w:spacing w:before="0" w:line="360" w:lineRule="auto"/>
       </w:pPr>
     </w:p>
     <w:p>
@@ -21671,7 +22286,6 @@
           <w:rFonts w:cs="Times New Roman"/>
           <w:i w:val="0"/>
         </w:rPr>
-        <w:lastRenderedPageBreak/>
         <w:t>Use case UC7</w:t>
       </w:r>
       <w:r>
@@ -21849,6 +22463,7 @@
               <w:rPr>
                 <w:rFonts w:eastAsia="Calibri"/>
               </w:rPr>
+              <w:lastRenderedPageBreak/>
               <w:t>Mô tả</w:t>
             </w:r>
           </w:p>
@@ -22586,25 +23201,51 @@
       <w:r>
         <w:t xml:space="preserve">Bảng </w:t>
       </w:r>
-      <w:fldSimple w:instr=" STYLEREF 1 \s ">
-        <w:r>
-          <w:rPr>
-            <w:noProof/>
-          </w:rPr>
-          <w:t>3</w:t>
-        </w:r>
-      </w:fldSimple>
+      <w:r>
+        <w:fldChar w:fldCharType="begin"/>
+      </w:r>
+      <w:r>
+        <w:instrText xml:space="preserve"> STYLEREF 1 \s </w:instrText>
+      </w:r>
+      <w:r>
+        <w:fldChar w:fldCharType="separate"/>
+      </w:r>
+      <w:r>
+        <w:rPr>
+          <w:noProof/>
+        </w:rPr>
+        <w:t>3</w:t>
+      </w:r>
+      <w:r>
+        <w:rPr>
+          <w:noProof/>
+        </w:rPr>
+        <w:fldChar w:fldCharType="end"/>
+      </w:r>
       <w:r>
         <w:noBreakHyphen/>
       </w:r>
-      <w:fldSimple w:instr=" SEQ Bảng \* ARABIC \s 1 ">
-        <w:r>
-          <w:rPr>
-            <w:noProof/>
-          </w:rPr>
-          <w:t>9</w:t>
-        </w:r>
-      </w:fldSimple>
+      <w:r>
+        <w:fldChar w:fldCharType="begin"/>
+      </w:r>
+      <w:r>
+        <w:instrText xml:space="preserve"> SEQ Bảng \* ARABIC \s 1 </w:instrText>
+      </w:r>
+      <w:r>
+        <w:fldChar w:fldCharType="separate"/>
+      </w:r>
+      <w:r>
+        <w:rPr>
+          <w:noProof/>
+        </w:rPr>
+        <w:t>9</w:t>
+      </w:r>
+      <w:r>
+        <w:rPr>
+          <w:noProof/>
+        </w:rPr>
+        <w:fldChar w:fldCharType="end"/>
+      </w:r>
       <w:r>
         <w:t xml:space="preserve"> Đặc tả Use case Looking and find</w:t>
       </w:r>
@@ -22619,18 +23260,7 @@
         <w:spacing w:before="0" w:line="360" w:lineRule="auto"/>
       </w:pPr>
       <w:r>
-        <w:lastRenderedPageBreak/>
         <w:t>Biểu đồ</w:t>
-      </w:r>
-    </w:p>
-    <w:p>
-      <w:pPr>
-        <w:spacing w:before="0" w:line="360" w:lineRule="auto"/>
-        <w:ind w:firstLine="0"/>
-        <w:jc w:val="left"/>
-      </w:pPr>
-      <w:r>
-        <w:br w:type="page"/>
       </w:r>
     </w:p>
     <w:p>
@@ -22640,7 +23270,6 @@
         <w:ind w:firstLine="162"/>
       </w:pPr>
       <w:r>
-        <w:lastRenderedPageBreak/>
         <w:t>Activity Diagram</w:t>
       </w:r>
     </w:p>
@@ -22653,6 +23282,7 @@
         <w:rPr>
           <w:noProof/>
         </w:rPr>
+        <w:lastRenderedPageBreak/>
         <w:drawing>
           <wp:inline distT="0" distB="0" distL="0" distR="0" wp14:anchorId="74452BCE" wp14:editId="777E7E0B">
             <wp:extent cx="6097905" cy="2518051"/>
@@ -22671,7 +23301,7 @@
                     </pic:cNvPicPr>
                   </pic:nvPicPr>
                   <pic:blipFill>
-                    <a:blip r:embed="rId44">
+                    <a:blip r:embed="rId48">
                       <a:extLst>
                         <a:ext uri="{28A0092B-C50C-407E-A947-70E740481C1C}">
                           <a14:useLocalDpi xmlns:a14="http://schemas.microsoft.com/office/drawing/2010/main" val="0"/>
@@ -23163,7 +23793,7 @@
       <w:r>
         <w:t xml:space="preserve">hệ thống trường học </w:t>
       </w:r>
-      <w:hyperlink r:id="rId45" w:history="1">
+      <w:hyperlink r:id="rId49" w:history="1">
         <w:r>
           <w:rPr>
             <w:rStyle w:val="Hyperlink"/>
@@ -23235,7 +23865,7 @@
       <w:r>
         <w:t xml:space="preserve">Website: </w:t>
       </w:r>
-      <w:hyperlink r:id="rId46" w:history="1">
+      <w:hyperlink r:id="rId50" w:history="1">
         <w:r>
           <w:rPr>
             <w:rStyle w:val="Hyperlink"/>
@@ -23305,7 +23935,7 @@
       </w:pPr>
     </w:p>
     <w:sectPr>
-      <w:headerReference w:type="even" r:id="rId47"/>
+      <w:headerReference w:type="even" r:id="rId51"/>
       <w:pgSz w:w="11907" w:h="16840" w:code="9"/>
       <w:pgMar w:top="1701" w:right="1134" w:bottom="1701" w:left="1170" w:header="709" w:footer="709" w:gutter="0"/>
       <w:cols w:space="708"/>
@@ -23518,7 +24148,7 @@
               <w:noProof/>
               <w:sz w:val="24"/>
             </w:rPr>
-            <w:t>3</w:t>
+            <w:t>50</w:t>
           </w:r>
           <w:r>
             <w:rPr>
@@ -29041,589 +29671,6 @@
 </w:styles>
 </file>
 
-<file path=word/glossary/document.xml><?xml version="1.0" encoding="utf-8"?>
-<w:glossaryDocument xmlns:wpc="http://schemas.microsoft.com/office/word/2010/wordprocessingCanvas" xmlns:cx="http://schemas.microsoft.com/office/drawing/2014/chartex" xmlns:mc="http://schemas.openxmlformats.org/markup-compatibility/2006" xmlns:o="urn:schemas-microsoft-com:office:office" xmlns:r="http://schemas.openxmlformats.org/officeDocument/2006/relationships" xmlns:m="http://schemas.openxmlformats.org/officeDocument/2006/math" xmlns:v="urn:schemas-microsoft-com:vml" xmlns:wp14="http://schemas.microsoft.com/office/word/2010/wordprocessingDrawing" xmlns:wp="http://schemas.openxmlformats.org/drawingml/2006/wordprocessingDrawing" xmlns:w10="urn:schemas-microsoft-com:office:word" xmlns:w="http://schemas.openxmlformats.org/wordprocessingml/2006/main" xmlns:w14="http://schemas.microsoft.com/office/word/2010/wordml" xmlns:w15="http://schemas.microsoft.com/office/word/2012/wordml" xmlns:w16se="http://schemas.microsoft.com/office/word/2015/wordml/symex" xmlns:wpg="http://schemas.microsoft.com/office/word/2010/wordprocessingGroup" xmlns:wpi="http://schemas.microsoft.com/office/word/2010/wordprocessingInk" xmlns:wne="http://schemas.microsoft.com/office/word/2006/wordml" xmlns:wps="http://schemas.microsoft.com/office/word/2010/wordprocessingShape" mc:Ignorable="w14 w15 w16se wp14"/>
-</file>
-
-<file path=word/glossary/fontTable.xml><?xml version="1.0" encoding="utf-8"?>
-<w:fonts xmlns:mc="http://schemas.openxmlformats.org/markup-compatibility/2006" xmlns:r="http://schemas.openxmlformats.org/officeDocument/2006/relationships" xmlns:w="http://schemas.openxmlformats.org/wordprocessingml/2006/main" xmlns:w14="http://schemas.microsoft.com/office/word/2010/wordml" xmlns:w15="http://schemas.microsoft.com/office/word/2012/wordml" xmlns:w16se="http://schemas.microsoft.com/office/word/2015/wordml/symex" mc:Ignorable="w14 w15 w16se">
-  <w:font w:name="Times New Roman">
-    <w:panose1 w:val="02020603050405020304"/>
-    <w:charset w:val="00"/>
-    <w:family w:val="roman"/>
-    <w:pitch w:val="variable"/>
-    <w:sig w:usb0="E0002AFF" w:usb1="C0007843" w:usb2="00000009" w:usb3="00000000" w:csb0="000001FF" w:csb1="00000000"/>
-  </w:font>
-  <w:font w:name="Courier New">
-    <w:panose1 w:val="02070309020205020404"/>
-    <w:charset w:val="00"/>
-    <w:family w:val="modern"/>
-    <w:pitch w:val="fixed"/>
-    <w:sig w:usb0="E0002EFF" w:usb1="C0007843" w:usb2="00000009" w:usb3="00000000" w:csb0="000001FF" w:csb1="00000000"/>
-  </w:font>
-  <w:font w:name="Wingdings">
-    <w:panose1 w:val="05000000000000000000"/>
-    <w:charset w:val="02"/>
-    <w:family w:val="auto"/>
-    <w:pitch w:val="variable"/>
-    <w:sig w:usb0="00000000" w:usb1="10000000" w:usb2="00000000" w:usb3="00000000" w:csb0="80000000" w:csb1="00000000"/>
-  </w:font>
-  <w:font w:name="Symbol">
-    <w:panose1 w:val="05050102010706020507"/>
-    <w:charset w:val="02"/>
-    <w:family w:val="roman"/>
-    <w:pitch w:val="variable"/>
-    <w:sig w:usb0="00000000" w:usb1="10000000" w:usb2="00000000" w:usb3="00000000" w:csb0="80000000" w:csb1="00000000"/>
-  </w:font>
-  <w:font w:name="Georgia">
-    <w:panose1 w:val="02040502050405020303"/>
-    <w:charset w:val="00"/>
-    <w:family w:val="roman"/>
-    <w:pitch w:val="variable"/>
-    <w:sig w:usb0="00000287" w:usb1="00000000" w:usb2="00000000" w:usb3="00000000" w:csb0="0000009F" w:csb1="00000000"/>
-  </w:font>
-  <w:font w:name="Arial">
-    <w:panose1 w:val="020B0604020202020204"/>
-    <w:charset w:val="00"/>
-    <w:family w:val="swiss"/>
-    <w:pitch w:val="variable"/>
-    <w:sig w:usb0="E0002AFF" w:usb1="C0007843" w:usb2="00000009" w:usb3="00000000" w:csb0="000001FF" w:csb1="00000000"/>
-  </w:font>
-  <w:font w:name=".VnTime">
-    <w:altName w:val="Courier New"/>
-    <w:charset w:val="00"/>
-    <w:family w:val="swiss"/>
-    <w:pitch w:val="variable"/>
-    <w:sig w:usb0="00000003" w:usb1="00000000" w:usb2="00000000" w:usb3="00000000" w:csb0="00000001" w:csb1="00000000"/>
-  </w:font>
-  <w:font w:name="Tahoma">
-    <w:panose1 w:val="020B0604030504040204"/>
-    <w:charset w:val="00"/>
-    <w:family w:val="swiss"/>
-    <w:pitch w:val="variable"/>
-    <w:sig w:usb0="E1002EFF" w:usb1="C000605B" w:usb2="00000029" w:usb3="00000000" w:csb0="000101FF" w:csb1="00000000"/>
-  </w:font>
-  <w:font w:name="Calibri">
-    <w:panose1 w:val="020F0502020204030204"/>
-    <w:charset w:val="00"/>
-    <w:family w:val="swiss"/>
-    <w:pitch w:val="variable"/>
-    <w:sig w:usb0="E1002AFF" w:usb1="4000ACFF" w:usb2="00000009" w:usb3="00000000" w:csb0="000001FF" w:csb1="00000000"/>
-  </w:font>
-  <w:font w:name="MS Mincho">
-    <w:altName w:val="Yu Gothic UI"/>
-    <w:panose1 w:val="02020609040205080304"/>
-    <w:charset w:val="80"/>
-    <w:family w:val="modern"/>
-    <w:pitch w:val="fixed"/>
-    <w:sig w:usb0="E00002FF" w:usb1="6AC7FDFB" w:usb2="00000012" w:usb3="00000000" w:csb0="0002009F" w:csb1="00000000"/>
-  </w:font>
-  <w:font w:name="Cambria">
-    <w:panose1 w:val="02040503050406030204"/>
-    <w:charset w:val="00"/>
-    <w:family w:val="roman"/>
-    <w:pitch w:val="variable"/>
-    <w:sig w:usb0="E00006FF" w:usb1="420024FF" w:usb2="02000000" w:usb3="00000000" w:csb0="0000019F" w:csb1="00000000"/>
-  </w:font>
-  <w:font w:name="MS Gothic">
-    <w:altName w:val="ＭＳ ゴシック"/>
-    <w:panose1 w:val="020B0609070205080204"/>
-    <w:charset w:val="80"/>
-    <w:family w:val="modern"/>
-    <w:pitch w:val="fixed"/>
-    <w:sig w:usb0="E00002FF" w:usb1="6AC7FDFB" w:usb2="08000012" w:usb3="00000000" w:csb0="0002009F" w:csb1="00000000"/>
-  </w:font>
-  <w:font w:name="Calibri Light">
-    <w:panose1 w:val="020F0302020204030204"/>
-    <w:charset w:val="00"/>
-    <w:family w:val="swiss"/>
-    <w:pitch w:val="variable"/>
-    <w:sig w:usb0="A0002AEF" w:usb1="4000207B" w:usb2="00000000" w:usb3="00000000" w:csb0="000001FF" w:csb1="00000000"/>
-  </w:font>
-</w:fonts>
-</file>
-
-<file path=word/glossary/settings.xml><?xml version="1.0" encoding="utf-8"?>
-<w:settings xmlns:mc="http://schemas.openxmlformats.org/markup-compatibility/2006" xmlns:o="urn:schemas-microsoft-com:office:office" xmlns:r="http://schemas.openxmlformats.org/officeDocument/2006/relationships" xmlns:m="http://schemas.openxmlformats.org/officeDocument/2006/math" xmlns:v="urn:schemas-microsoft-com:vml" xmlns:w10="urn:schemas-microsoft-com:office:word" xmlns:w="http://schemas.openxmlformats.org/wordprocessingml/2006/main" xmlns:w14="http://schemas.microsoft.com/office/word/2010/wordml" xmlns:w15="http://schemas.microsoft.com/office/word/2012/wordml" xmlns:w16se="http://schemas.microsoft.com/office/word/2015/wordml/symex" xmlns:sl="http://schemas.openxmlformats.org/schemaLibrary/2006/main" mc:Ignorable="w14 w15 w16se">
-  <w:view w:val="normal"/>
-  <w:defaultTabStop w:val="720"/>
-  <w:characterSpacingControl w:val="doNotCompress"/>
-  <w:compat>
-    <w:useFELayout/>
-    <w:compatSetting w:name="compatibilityMode" w:uri="http://schemas.microsoft.com/office/word" w:val="15"/>
-    <w:compatSetting w:name="overrideTableStyleFontSizeAndJustification" w:uri="http://schemas.microsoft.com/office/word" w:val="1"/>
-    <w:compatSetting w:name="enableOpenTypeFeatures" w:uri="http://schemas.microsoft.com/office/word" w:val="1"/>
-    <w:compatSetting w:name="doNotFlipMirrorIndents" w:uri="http://schemas.microsoft.com/office/word" w:val="1"/>
-    <w:compatSetting w:name="differentiateMultirowTableHeaders" w:uri="http://schemas.microsoft.com/office/word" w:val="1"/>
-  </w:compat>
-  <w:rsids>
-    <w:rsidRoot w:val="00F21642"/>
-    <w:rsid w:val="00F21642"/>
-  </w:rsids>
-  <m:mathPr>
-    <m:mathFont m:val="Cambria Math"/>
-    <m:brkBin m:val="before"/>
-    <m:brkBinSub m:val="--"/>
-    <m:smallFrac m:val="0"/>
-    <m:dispDef/>
-    <m:lMargin m:val="0"/>
-    <m:rMargin m:val="0"/>
-    <m:defJc m:val="centerGroup"/>
-    <m:wrapIndent m:val="1440"/>
-    <m:intLim m:val="subSup"/>
-    <m:naryLim m:val="undOvr"/>
-  </m:mathPr>
-  <w:themeFontLang w:val="en-US"/>
-  <w:clrSchemeMapping w:bg1="light1" w:t1="dark1" w:bg2="light2" w:t2="dark2" w:accent1="accent1" w:accent2="accent2" w:accent3="accent3" w:accent4="accent4" w:accent5="accent5" w:accent6="accent6" w:hyperlink="hyperlink" w:followedHyperlink="followedHyperlink"/>
-  <w:decimalSymbol w:val="."/>
-  <w:listSeparator w:val=","/>
-  <w15:chartTrackingRefBased/>
-</w:settings>
-</file>
-
-<file path=word/glossary/styles.xml><?xml version="1.0" encoding="utf-8"?>
-<w:styles xmlns:mc="http://schemas.openxmlformats.org/markup-compatibility/2006" xmlns:r="http://schemas.openxmlformats.org/officeDocument/2006/relationships" xmlns:w="http://schemas.openxmlformats.org/wordprocessingml/2006/main" xmlns:w14="http://schemas.microsoft.com/office/word/2010/wordml" xmlns:w15="http://schemas.microsoft.com/office/word/2012/wordml" xmlns:w16se="http://schemas.microsoft.com/office/word/2015/wordml/symex" mc:Ignorable="w14 w15 w16se">
-  <w:docDefaults>
-    <w:rPrDefault>
-      <w:rPr>
-        <w:rFonts w:asciiTheme="minorHAnsi" w:eastAsiaTheme="minorEastAsia" w:hAnsiTheme="minorHAnsi" w:cstheme="minorBidi"/>
-        <w:sz w:val="22"/>
-        <w:szCs w:val="22"/>
-        <w:lang w:val="en-US" w:eastAsia="en-US" w:bidi="ar-SA"/>
-      </w:rPr>
-    </w:rPrDefault>
-    <w:pPrDefault>
-      <w:pPr>
-        <w:spacing w:after="160" w:line="259" w:lineRule="auto"/>
-      </w:pPr>
-    </w:pPrDefault>
-  </w:docDefaults>
-  <w:latentStyles w:defLockedState="0" w:defUIPriority="99" w:defSemiHidden="0" w:defUnhideWhenUsed="0" w:defQFormat="0" w:count="371">
-    <w:lsdException w:name="Normal" w:uiPriority="0" w:qFormat="1"/>
-    <w:lsdException w:name="heading 1" w:uiPriority="9" w:qFormat="1"/>
-    <w:lsdException w:name="heading 2" w:semiHidden="1" w:uiPriority="9" w:unhideWhenUsed="1" w:qFormat="1"/>
-    <w:lsdException w:name="heading 3" w:semiHidden="1" w:uiPriority="9" w:unhideWhenUsed="1" w:qFormat="1"/>
-    <w:lsdException w:name="heading 4" w:semiHidden="1" w:uiPriority="9" w:unhideWhenUsed="1" w:qFormat="1"/>
-    <w:lsdException w:name="heading 5" w:semiHidden="1" w:uiPriority="9" w:unhideWhenUsed="1" w:qFormat="1"/>
-    <w:lsdException w:name="heading 6" w:semiHidden="1" w:uiPriority="9" w:unhideWhenUsed="1" w:qFormat="1"/>
-    <w:lsdException w:name="heading 7" w:semiHidden="1" w:uiPriority="9" w:unhideWhenUsed="1" w:qFormat="1"/>
-    <w:lsdException w:name="heading 8" w:semiHidden="1" w:uiPriority="9" w:unhideWhenUsed="1" w:qFormat="1"/>
-    <w:lsdException w:name="heading 9" w:semiHidden="1" w:uiPriority="9" w:unhideWhenUsed="1" w:qFormat="1"/>
-    <w:lsdException w:name="index 1" w:semiHidden="1" w:unhideWhenUsed="1"/>
-    <w:lsdException w:name="index 2" w:semiHidden="1" w:unhideWhenUsed="1"/>
-    <w:lsdException w:name="index 3" w:semiHidden="1" w:unhideWhenUsed="1"/>
-    <w:lsdException w:name="index 4" w:semiHidden="1" w:unhideWhenUsed="1"/>
-    <w:lsdException w:name="index 5" w:semiHidden="1" w:unhideWhenUsed="1"/>
-    <w:lsdException w:name="index 6" w:semiHidden="1" w:unhideWhenUsed="1"/>
-    <w:lsdException w:name="index 7" w:semiHidden="1" w:unhideWhenUsed="1"/>
-    <w:lsdException w:name="index 8" w:semiHidden="1" w:unhideWhenUsed="1"/>
-    <w:lsdException w:name="index 9" w:semiHidden="1" w:unhideWhenUsed="1"/>
-    <w:lsdException w:name="toc 1" w:semiHidden="1" w:uiPriority="39" w:unhideWhenUsed="1"/>
-    <w:lsdException w:name="toc 2" w:semiHidden="1" w:uiPriority="39" w:unhideWhenUsed="1"/>
-    <w:lsdException w:name="toc 3" w:semiHidden="1" w:uiPriority="39" w:unhideWhenUsed="1"/>
-    <w:lsdException w:name="toc 4" w:semiHidden="1" w:uiPriority="39" w:unhideWhenUsed="1"/>
-    <w:lsdException w:name="toc 5" w:semiHidden="1" w:uiPriority="39" w:unhideWhenUsed="1"/>
-    <w:lsdException w:name="toc 6" w:semiHidden="1" w:uiPriority="39" w:unhideWhenUsed="1"/>
-    <w:lsdException w:name="toc 7" w:semiHidden="1" w:uiPriority="39" w:unhideWhenUsed="1"/>
-    <w:lsdException w:name="toc 8" w:semiHidden="1" w:uiPriority="39" w:unhideWhenUsed="1"/>
-    <w:lsdException w:name="toc 9" w:semiHidden="1" w:uiPriority="39" w:unhideWhenUsed="1"/>
-    <w:lsdException w:name="Normal Indent" w:semiHidden="1" w:unhideWhenUsed="1"/>
-    <w:lsdException w:name="footnote text" w:semiHidden="1" w:unhideWhenUsed="1"/>
-    <w:lsdException w:name="annotation text" w:semiHidden="1" w:unhideWhenUsed="1"/>
-    <w:lsdException w:name="header" w:semiHidden="1" w:unhideWhenUsed="1"/>
-    <w:lsdException w:name="footer" w:semiHidden="1" w:unhideWhenUsed="1"/>
-    <w:lsdException w:name="index heading" w:semiHidden="1" w:unhideWhenUsed="1"/>
-    <w:lsdException w:name="caption" w:semiHidden="1" w:uiPriority="35" w:unhideWhenUsed="1" w:qFormat="1"/>
-    <w:lsdException w:name="table of figures" w:semiHidden="1" w:unhideWhenUsed="1"/>
-    <w:lsdException w:name="envelope address" w:semiHidden="1" w:unhideWhenUsed="1"/>
-    <w:lsdException w:name="envelope return" w:semiHidden="1" w:unhideWhenUsed="1"/>
-    <w:lsdException w:name="footnote reference" w:semiHidden="1" w:unhideWhenUsed="1"/>
-    <w:lsdException w:name="annotation reference" w:semiHidden="1" w:unhideWhenUsed="1"/>
-    <w:lsdException w:name="line number" w:semiHidden="1" w:unhideWhenUsed="1"/>
-    <w:lsdException w:name="page number" w:semiHidden="1" w:unhideWhenUsed="1"/>
-    <w:lsdException w:name="endnote reference" w:semiHidden="1" w:unhideWhenUsed="1"/>
-    <w:lsdException w:name="endnote text" w:semiHidden="1" w:unhideWhenUsed="1"/>
-    <w:lsdException w:name="table of authorities" w:semiHidden="1" w:unhideWhenUsed="1"/>
-    <w:lsdException w:name="macro" w:semiHidden="1" w:unhideWhenUsed="1"/>
-    <w:lsdException w:name="toa heading" w:semiHidden="1" w:unhideWhenUsed="1"/>
-    <w:lsdException w:name="List" w:semiHidden="1" w:unhideWhenUsed="1"/>
-    <w:lsdException w:name="List Bullet" w:semiHidden="1" w:unhideWhenUsed="1"/>
-    <w:lsdException w:name="List Number" w:semiHidden="1" w:unhideWhenUsed="1"/>
-    <w:lsdException w:name="List 2" w:semiHidden="1" w:unhideWhenUsed="1"/>
-    <w:lsdException w:name="List 3" w:semiHidden="1" w:unhideWhenUsed="1"/>
-    <w:lsdException w:name="List 4" w:semiHidden="1" w:unhideWhenUsed="1"/>
-    <w:lsdException w:name="List 5" w:semiHidden="1" w:unhideWhenUsed="1"/>
-    <w:lsdException w:name="List Bullet 2" w:semiHidden="1" w:unhideWhenUsed="1"/>
-    <w:lsdException w:name="List Bullet 3" w:semiHidden="1" w:unhideWhenUsed="1"/>
-    <w:lsdException w:name="List Bullet 4" w:semiHidden="1" w:unhideWhenUsed="1"/>
-    <w:lsdException w:name="List Bullet 5" w:semiHidden="1" w:unhideWhenUsed="1"/>
-    <w:lsdException w:name="List Number 2" w:semiHidden="1" w:unhideWhenUsed="1"/>
-    <w:lsdException w:name="List Number 3" w:semiHidden="1" w:unhideWhenUsed="1"/>
-    <w:lsdException w:name="List Number 4" w:semiHidden="1" w:unhideWhenUsed="1"/>
-    <w:lsdException w:name="List Number 5" w:semiHidden="1" w:unhideWhenUsed="1"/>
-    <w:lsdException w:name="Title" w:uiPriority="10" w:qFormat="1"/>
-    <w:lsdException w:name="Closing" w:semiHidden="1" w:unhideWhenUsed="1"/>
-    <w:lsdException w:name="Signature" w:semiHidden="1" w:unhideWhenUsed="1"/>
-    <w:lsdException w:name="Default Paragraph Font" w:semiHidden="1" w:uiPriority="1" w:unhideWhenUsed="1"/>
-    <w:lsdException w:name="Body Text" w:semiHidden="1" w:unhideWhenUsed="1"/>
-    <w:lsdException w:name="Body Text Indent" w:semiHidden="1" w:unhideWhenUsed="1"/>
-    <w:lsdException w:name="List Continue" w:semiHidden="1" w:unhideWhenUsed="1"/>
-    <w:lsdException w:name="List Continue 2" w:semiHidden="1" w:unhideWhenUsed="1"/>
-    <w:lsdException w:name="List Continue 3" w:semiHidden="1" w:unhideWhenUsed="1"/>
-    <w:lsdException w:name="List Continue 4" w:semiHidden="1" w:unhideWhenUsed="1"/>
-    <w:lsdException w:name="List Continue 5" w:semiHidden="1" w:unhideWhenUsed="1"/>
-    <w:lsdException w:name="Message Header" w:semiHidden="1" w:unhideWhenUsed="1"/>
-    <w:lsdException w:name="Subtitle" w:uiPriority="11" w:qFormat="1"/>
-    <w:lsdException w:name="Salutation" w:semiHidden="1" w:unhideWhenUsed="1"/>
-    <w:lsdException w:name="Date" w:semiHidden="1" w:unhideWhenUsed="1"/>
-    <w:lsdException w:name="Body Text First Indent" w:semiHidden="1" w:unhideWhenUsed="1"/>
-    <w:lsdException w:name="Body Text First Indent 2" w:semiHidden="1" w:unhideWhenUsed="1"/>
-    <w:lsdException w:name="Note Heading" w:semiHidden="1" w:unhideWhenUsed="1"/>
-    <w:lsdException w:name="Body Text 2" w:semiHidden="1" w:unhideWhenUsed="1"/>
-    <w:lsdException w:name="Body Text 3" w:semiHidden="1" w:unhideWhenUsed="1"/>
-    <w:lsdException w:name="Body Text Indent 2" w:semiHidden="1" w:unhideWhenUsed="1"/>
-    <w:lsdException w:name="Body Text Indent 3" w:semiHidden="1" w:unhideWhenUsed="1"/>
-    <w:lsdException w:name="Block Text" w:semiHidden="1" w:unhideWhenUsed="1"/>
-    <w:lsdException w:name="Hyperlink" w:semiHidden="1" w:unhideWhenUsed="1"/>
-    <w:lsdException w:name="FollowedHyperlink" w:semiHidden="1" w:unhideWhenUsed="1"/>
-    <w:lsdException w:name="Strong" w:uiPriority="22" w:qFormat="1"/>
-    <w:lsdException w:name="Emphasis" w:uiPriority="20" w:qFormat="1"/>
-    <w:lsdException w:name="Document Map" w:semiHidden="1" w:unhideWhenUsed="1"/>
-    <w:lsdException w:name="Plain Text" w:semiHidden="1" w:unhideWhenUsed="1"/>
-    <w:lsdException w:name="E-mail Signature" w:semiHidden="1" w:unhideWhenUsed="1"/>
-    <w:lsdException w:name="HTML Top of Form" w:semiHidden="1" w:unhideWhenUsed="1"/>
-    <w:lsdException w:name="HTML Bottom of Form" w:semiHidden="1" w:unhideWhenUsed="1"/>
-    <w:lsdException w:name="Normal (Web)" w:semiHidden="1" w:unhideWhenUsed="1"/>
-    <w:lsdException w:name="HTML Acronym" w:semiHidden="1" w:unhideWhenUsed="1"/>
-    <w:lsdException w:name="HTML Address" w:semiHidden="1" w:unhideWhenUsed="1"/>
-    <w:lsdException w:name="HTML Cite" w:semiHidden="1" w:unhideWhenUsed="1"/>
-    <w:lsdException w:name="HTML Code" w:semiHidden="1" w:unhideWhenUsed="1"/>
-    <w:lsdException w:name="HTML Definition" w:semiHidden="1" w:unhideWhenUsed="1"/>
-    <w:lsdException w:name="HTML Keyboard" w:semiHidden="1" w:unhideWhenUsed="1"/>
-    <w:lsdException w:name="HTML Preformatted" w:semiHidden="1" w:unhideWhenUsed="1"/>
-    <w:lsdException w:name="HTML Sample" w:semiHidden="1" w:unhideWhenUsed="1"/>
-    <w:lsdException w:name="HTML Typewriter" w:semiHidden="1" w:unhideWhenUsed="1"/>
-    <w:lsdException w:name="HTML Variable" w:semiHidden="1" w:unhideWhenUsed="1"/>
-    <w:lsdException w:name="Normal Table" w:semiHidden="1" w:unhideWhenUsed="1"/>
-    <w:lsdException w:name="annotation subject" w:semiHidden="1" w:unhideWhenUsed="1"/>
-    <w:lsdException w:name="No List" w:semiHidden="1" w:unhideWhenUsed="1"/>
-    <w:lsdException w:name="Outline List 1" w:semiHidden="1" w:unhideWhenUsed="1"/>
-    <w:lsdException w:name="Outline List 2" w:semiHidden="1" w:unhideWhenUsed="1"/>
-    <w:lsdException w:name="Outline List 3" w:semiHidden="1" w:unhideWhenUsed="1"/>
-    <w:lsdException w:name="Table Simple 1" w:semiHidden="1" w:unhideWhenUsed="1"/>
-    <w:lsdException w:name="Table Simple 2" w:semiHidden="1" w:unhideWhenUsed="1"/>
-    <w:lsdException w:name="Table Simple 3" w:semiHidden="1" w:unhideWhenUsed="1"/>
-    <w:lsdException w:name="Table Classic 1" w:semiHidden="1" w:unhideWhenUsed="1"/>
-    <w:lsdException w:name="Table Classic 2" w:semiHidden="1" w:unhideWhenUsed="1"/>
-    <w:lsdException w:name="Table Classic 3" w:semiHidden="1" w:unhideWhenUsed="1"/>
-    <w:lsdException w:name="Table Classic 4" w:semiHidden="1" w:unhideWhenUsed="1"/>
-    <w:lsdException w:name="Table Colorful 1" w:semiHidden="1" w:unhideWhenUsed="1"/>
-    <w:lsdException w:name="Table Colorful 2" w:semiHidden="1" w:unhideWhenUsed="1"/>
-    <w:lsdException w:name="Table Colorful 3" w:semiHidden="1" w:unhideWhenUsed="1"/>
-    <w:lsdException w:name="Table Columns 1" w:semiHidden="1" w:unhideWhenUsed="1"/>
-    <w:lsdException w:name="Table Columns 2" w:semiHidden="1" w:unhideWhenUsed="1"/>
-    <w:lsdException w:name="Table Columns 3" w:semiHidden="1" w:unhideWhenUsed="1"/>
-    <w:lsdException w:name="Table Columns 4" w:semiHidden="1" w:unhideWhenUsed="1"/>
-    <w:lsdException w:name="Table Columns 5" w:semiHidden="1" w:unhideWhenUsed="1"/>
-    <w:lsdException w:name="Table Grid 1" w:semiHidden="1" w:unhideWhenUsed="1"/>
-    <w:lsdException w:name="Table Grid 2" w:semiHidden="1" w:unhideWhenUsed="1"/>
-    <w:lsdException w:name="Table Grid 3" w:semiHidden="1" w:unhideWhenUsed="1"/>
-    <w:lsdException w:name="Table Grid 4" w:semiHidden="1" w:unhideWhenUsed="1"/>
-    <w:lsdException w:name="Table Grid 5" w:semiHidden="1" w:unhideWhenUsed="1"/>
-    <w:lsdException w:name="Table Grid 6" w:semiHidden="1" w:unhideWhenUsed="1"/>
-    <w:lsdException w:name="Table Grid 7" w:semiHidden="1" w:unhideWhenUsed="1"/>
-    <w:lsdException w:name="Table Grid 8" w:semiHidden="1" w:unhideWhenUsed="1"/>
-    <w:lsdException w:name="Table List 1" w:semiHidden="1" w:unhideWhenUsed="1"/>
-    <w:lsdException w:name="Table List 2" w:semiHidden="1" w:unhideWhenUsed="1"/>
-    <w:lsdException w:name="Table List 3" w:semiHidden="1" w:unhideWhenUsed="1"/>
-    <w:lsdException w:name="Table List 4" w:semiHidden="1" w:unhideWhenUsed="1"/>
-    <w:lsdException w:name="Table List 5" w:semiHidden="1" w:unhideWhenUsed="1"/>
-    <w:lsdException w:name="Table List 6" w:semiHidden="1" w:unhideWhenUsed="1"/>
-    <w:lsdException w:name="Table List 7" w:semiHidden="1" w:unhideWhenUsed="1"/>
-    <w:lsdException w:name="Table List 8" w:semiHidden="1" w:unhideWhenUsed="1"/>
-    <w:lsdException w:name="Table 3D effects 1" w:semiHidden="1" w:unhideWhenUsed="1"/>
-    <w:lsdException w:name="Table 3D effects 2" w:semiHidden="1" w:unhideWhenUsed="1"/>
-    <w:lsdException w:name="Table 3D effects 3" w:semiHidden="1" w:unhideWhenUsed="1"/>
-    <w:lsdException w:name="Table Contemporary" w:semiHidden="1" w:unhideWhenUsed="1"/>
-    <w:lsdException w:name="Table Elegant" w:semiHidden="1" w:unhideWhenUsed="1"/>
-    <w:lsdException w:name="Table Professional" w:semiHidden="1" w:unhideWhenUsed="1"/>
-    <w:lsdException w:name="Table Subtle 1" w:semiHidden="1" w:unhideWhenUsed="1"/>
-    <w:lsdException w:name="Table Subtle 2" w:semiHidden="1" w:unhideWhenUsed="1"/>
-    <w:lsdException w:name="Table Web 1" w:semiHidden="1" w:unhideWhenUsed="1"/>
-    <w:lsdException w:name="Table Web 2" w:semiHidden="1" w:unhideWhenUsed="1"/>
-    <w:lsdException w:name="Table Web 3" w:semiHidden="1" w:unhideWhenUsed="1"/>
-    <w:lsdException w:name="Balloon Text" w:semiHidden="1" w:unhideWhenUsed="1"/>
-    <w:lsdException w:name="Table Grid" w:uiPriority="39"/>
-    <w:lsdException w:name="Table Theme" w:semiHidden="1" w:unhideWhenUsed="1"/>
-    <w:lsdException w:name="Placeholder Text" w:semiHidden="1"/>
-    <w:lsdException w:name="No Spacing" w:uiPriority="1" w:qFormat="1"/>
-    <w:lsdException w:name="Light Shading" w:uiPriority="60"/>
-    <w:lsdException w:name="Light List" w:uiPriority="61"/>
-    <w:lsdException w:name="Light Grid" w:uiPriority="62"/>
-    <w:lsdException w:name="Medium Shading 1" w:uiPriority="63"/>
-    <w:lsdException w:name="Medium Shading 2" w:uiPriority="64"/>
-    <w:lsdException w:name="Medium List 1" w:uiPriority="65"/>
-    <w:lsdException w:name="Medium List 2" w:uiPriority="66"/>
-    <w:lsdException w:name="Medium Grid 1" w:uiPriority="67"/>
-    <w:lsdException w:name="Medium Grid 2" w:uiPriority="68"/>
-    <w:lsdException w:name="Medium Grid 3" w:uiPriority="69"/>
-    <w:lsdException w:name="Dark List" w:uiPriority="70"/>
-    <w:lsdException w:name="Colorful Shading" w:uiPriority="71"/>
-    <w:lsdException w:name="Colorful List" w:uiPriority="72"/>
-    <w:lsdException w:name="Colorful Grid" w:uiPriority="73"/>
-    <w:lsdException w:name="Light Shading Accent 1" w:uiPriority="60"/>
-    <w:lsdException w:name="Light List Accent 1" w:uiPriority="61"/>
-    <w:lsdException w:name="Light Grid Accent 1" w:uiPriority="62"/>
-    <w:lsdException w:name="Medium Shading 1 Accent 1" w:uiPriority="63"/>
-    <w:lsdException w:name="Medium Shading 2 Accent 1" w:uiPriority="64"/>
-    <w:lsdException w:name="Medium List 1 Accent 1" w:uiPriority="65"/>
-    <w:lsdException w:name="Revision" w:semiHidden="1"/>
-    <w:lsdException w:name="List Paragraph" w:uiPriority="34" w:qFormat="1"/>
-    <w:lsdException w:name="Quote" w:uiPriority="29" w:qFormat="1"/>
-    <w:lsdException w:name="Intense Quote" w:uiPriority="30" w:qFormat="1"/>
-    <w:lsdException w:name="Medium List 2 Accent 1" w:uiPriority="66"/>
-    <w:lsdException w:name="Medium Grid 1 Accent 1" w:uiPriority="67"/>
-    <w:lsdException w:name="Medium Grid 2 Accent 1" w:uiPriority="68"/>
-    <w:lsdException w:name="Medium Grid 3 Accent 1" w:uiPriority="69"/>
-    <w:lsdException w:name="Dark List Accent 1" w:uiPriority="70"/>
-    <w:lsdException w:name="Colorful Shading Accent 1" w:uiPriority="71"/>
-    <w:lsdException w:name="Colorful List Accent 1" w:uiPriority="72"/>
-    <w:lsdException w:name="Colorful Grid Accent 1" w:uiPriority="73"/>
-    <w:lsdException w:name="Light Shading Accent 2" w:uiPriority="60"/>
-    <w:lsdException w:name="Light List Accent 2" w:uiPriority="61"/>
-    <w:lsdException w:name="Light Grid Accent 2" w:uiPriority="62"/>
-    <w:lsdException w:name="Medium Shading 1 Accent 2" w:uiPriority="63"/>
-    <w:lsdException w:name="Medium Shading 2 Accent 2" w:uiPriority="64"/>
-    <w:lsdException w:name="Medium List 1 Accent 2" w:uiPriority="65"/>
-    <w:lsdException w:name="Medium List 2 Accent 2" w:uiPriority="66"/>
-    <w:lsdException w:name="Medium Grid 1 Accent 2" w:uiPriority="67"/>
-    <w:lsdException w:name="Medium Grid 2 Accent 2" w:uiPriority="68"/>
-    <w:lsdException w:name="Medium Grid 3 Accent 2" w:uiPriority="69"/>
-    <w:lsdException w:name="Dark List Accent 2" w:uiPriority="70"/>
-    <w:lsdException w:name="Colorful Shading Accent 2" w:uiPriority="71"/>
-    <w:lsdException w:name="Colorful List Accent 2" w:uiPriority="72"/>
-    <w:lsdException w:name="Colorful Grid Accent 2" w:uiPriority="73"/>
-    <w:lsdException w:name="Light Shading Accent 3" w:uiPriority="60"/>
-    <w:lsdException w:name="Light List Accent 3" w:uiPriority="61"/>
-    <w:lsdException w:name="Light Grid Accent 3" w:uiPriority="62"/>
-    <w:lsdException w:name="Medium Shading 1 Accent 3" w:uiPriority="63"/>
-    <w:lsdException w:name="Medium Shading 2 Accent 3" w:uiPriority="64"/>
-    <w:lsdException w:name="Medium List 1 Accent 3" w:uiPriority="65"/>
-    <w:lsdException w:name="Medium List 2 Accent 3" w:uiPriority="66"/>
-    <w:lsdException w:name="Medium Grid 1 Accent 3" w:uiPriority="67"/>
-    <w:lsdException w:name="Medium Grid 2 Accent 3" w:uiPriority="68"/>
-    <w:lsdException w:name="Medium Grid 3 Accent 3" w:uiPriority="69"/>
-    <w:lsdException w:name="Dark List Accent 3" w:uiPriority="70"/>
-    <w:lsdException w:name="Colorful Shading Accent 3" w:uiPriority="71"/>
-    <w:lsdException w:name="Colorful List Accent 3" w:uiPriority="72"/>
-    <w:lsdException w:name="Colorful Grid Accent 3" w:uiPriority="73"/>
-    <w:lsdException w:name="Light Shading Accent 4" w:uiPriority="60"/>
-    <w:lsdException w:name="Light List Accent 4" w:uiPriority="61"/>
-    <w:lsdException w:name="Light Grid Accent 4" w:uiPriority="62"/>
-    <w:lsdException w:name="Medium Shading 1 Accent 4" w:uiPriority="63"/>
-    <w:lsdException w:name="Medium Shading 2 Accent 4" w:uiPriority="64"/>
-    <w:lsdException w:name="Medium List 1 Accent 4" w:uiPriority="65"/>
-    <w:lsdException w:name="Medium List 2 Accent 4" w:uiPriority="66"/>
-    <w:lsdException w:name="Medium Grid 1 Accent 4" w:uiPriority="67"/>
-    <w:lsdException w:name="Medium Grid 2 Accent 4" w:uiPriority="68"/>
-    <w:lsdException w:name="Medium Grid 3 Accent 4" w:uiPriority="69"/>
-    <w:lsdException w:name="Dark List Accent 4" w:uiPriority="70"/>
-    <w:lsdException w:name="Colorful Shading Accent 4" w:uiPriority="71"/>
-    <w:lsdException w:name="Colorful List Accent 4" w:uiPriority="72"/>
-    <w:lsdException w:name="Colorful Grid Accent 4" w:uiPriority="73"/>
-    <w:lsdException w:name="Light Shading Accent 5" w:uiPriority="60"/>
-    <w:lsdException w:name="Light List Accent 5" w:uiPriority="61"/>
-    <w:lsdException w:name="Light Grid Accent 5" w:uiPriority="62"/>
-    <w:lsdException w:name="Medium Shading 1 Accent 5" w:uiPriority="63"/>
-    <w:lsdException w:name="Medium Shading 2 Accent 5" w:uiPriority="64"/>
-    <w:lsdException w:name="Medium List 1 Accent 5" w:uiPriority="65"/>
-    <w:lsdException w:name="Medium List 2 Accent 5" w:uiPriority="66"/>
-    <w:lsdException w:name="Medium Grid 1 Accent 5" w:uiPriority="67"/>
-    <w:lsdException w:name="Medium Grid 2 Accent 5" w:uiPriority="68"/>
-    <w:lsdException w:name="Medium Grid 3 Accent 5" w:uiPriority="69"/>
-    <w:lsdException w:name="Dark List Accent 5" w:uiPriority="70"/>
-    <w:lsdException w:name="Colorful Shading Accent 5" w:uiPriority="71"/>
-    <w:lsdException w:name="Colorful List Accent 5" w:uiPriority="72"/>
-    <w:lsdException w:name="Colorful Grid Accent 5" w:uiPriority="73"/>
-    <w:lsdException w:name="Light Shading Accent 6" w:uiPriority="60"/>
-    <w:lsdException w:name="Light List Accent 6" w:uiPriority="61"/>
-    <w:lsdException w:name="Light Grid Accent 6" w:uiPriority="62"/>
-    <w:lsdException w:name="Medium Shading 1 Accent 6" w:uiPriority="63"/>
-    <w:lsdException w:name="Medium Shading 2 Accent 6" w:uiPriority="64"/>
-    <w:lsdException w:name="Medium List 1 Accent 6" w:uiPriority="65"/>
-    <w:lsdException w:name="Medium List 2 Accent 6" w:uiPriority="66"/>
-    <w:lsdException w:name="Medium Grid 1 Accent 6" w:uiPriority="67"/>
-    <w:lsdException w:name="Medium Grid 2 Accent 6" w:uiPriority="68"/>
-    <w:lsdException w:name="Medium Grid 3 Accent 6" w:uiPriority="69"/>
-    <w:lsdException w:name="Dark List Accent 6" w:uiPriority="70"/>
-    <w:lsdException w:name="Colorful Shading Accent 6" w:uiPriority="71"/>
-    <w:lsdException w:name="Colorful List Accent 6" w:uiPriority="72"/>
-    <w:lsdException w:name="Colorful Grid Accent 6" w:uiPriority="73"/>
-    <w:lsdException w:name="Subtle Emphasis" w:uiPriority="19" w:qFormat="1"/>
-    <w:lsdException w:name="Intense Emphasis" w:uiPriority="21" w:qFormat="1"/>
-    <w:lsdException w:name="Subtle Reference" w:uiPriority="31" w:qFormat="1"/>
-    <w:lsdException w:name="Intense Reference" w:uiPriority="32" w:qFormat="1"/>
-    <w:lsdException w:name="Book Title" w:uiPriority="33" w:qFormat="1"/>
-    <w:lsdException w:name="Bibliography" w:semiHidden="1" w:uiPriority="37" w:unhideWhenUsed="1"/>
-    <w:lsdException w:name="TOC Heading" w:semiHidden="1" w:uiPriority="39" w:unhideWhenUsed="1" w:qFormat="1"/>
-    <w:lsdException w:name="Plain Table 1" w:uiPriority="41"/>
-    <w:lsdException w:name="Plain Table 2" w:uiPriority="42"/>
-    <w:lsdException w:name="Plain Table 3" w:uiPriority="43"/>
-    <w:lsdException w:name="Plain Table 4" w:uiPriority="44"/>
-    <w:lsdException w:name="Plain Table 5" w:uiPriority="45"/>
-    <w:lsdException w:name="Grid Table Light" w:uiPriority="40"/>
-    <w:lsdException w:name="Grid Table 1 Light" w:uiPriority="46"/>
-    <w:lsdException w:name="Grid Table 2" w:uiPriority="47"/>
-    <w:lsdException w:name="Grid Table 3" w:uiPriority="48"/>
-    <w:lsdException w:name="Grid Table 4" w:uiPriority="49"/>
-    <w:lsdException w:name="Grid Table 5 Dark" w:uiPriority="50"/>
-    <w:lsdException w:name="Grid Table 6 Colorful" w:uiPriority="51"/>
-    <w:lsdException w:name="Grid Table 7 Colorful" w:uiPriority="52"/>
-    <w:lsdException w:name="Grid Table 1 Light Accent 1" w:uiPriority="46"/>
-    <w:lsdException w:name="Grid Table 2 Accent 1" w:uiPriority="47"/>
-    <w:lsdException w:name="Grid Table 3 Accent 1" w:uiPriority="48"/>
-    <w:lsdException w:name="Grid Table 4 Accent 1" w:uiPriority="49"/>
-    <w:lsdException w:name="Grid Table 5 Dark Accent 1" w:uiPriority="50"/>
-    <w:lsdException w:name="Grid Table 6 Colorful Accent 1" w:uiPriority="51"/>
-    <w:lsdException w:name="Grid Table 7 Colorful Accent 1" w:uiPriority="52"/>
-    <w:lsdException w:name="Grid Table 1 Light Accent 2" w:uiPriority="46"/>
-    <w:lsdException w:name="Grid Table 2 Accent 2" w:uiPriority="47"/>
-    <w:lsdException w:name="Grid Table 3 Accent 2" w:uiPriority="48"/>
-    <w:lsdException w:name="Grid Table 4 Accent 2" w:uiPriority="49"/>
-    <w:lsdException w:name="Grid Table 5 Dark Accent 2" w:uiPriority="50"/>
-    <w:lsdException w:name="Grid Table 6 Colorful Accent 2" w:uiPriority="51"/>
-    <w:lsdException w:name="Grid Table 7 Colorful Accent 2" w:uiPriority="52"/>
-    <w:lsdException w:name="Grid Table 1 Light Accent 3" w:uiPriority="46"/>
-    <w:lsdException w:name="Grid Table 2 Accent 3" w:uiPriority="47"/>
-    <w:lsdException w:name="Grid Table 3 Accent 3" w:uiPriority="48"/>
-    <w:lsdException w:name="Grid Table 4 Accent 3" w:uiPriority="49"/>
-    <w:lsdException w:name="Grid Table 5 Dark Accent 3" w:uiPriority="50"/>
-    <w:lsdException w:name="Grid Table 6 Colorful Accent 3" w:uiPriority="51"/>
-    <w:lsdException w:name="Grid Table 7 Colorful Accent 3" w:uiPriority="52"/>
-    <w:lsdException w:name="Grid Table 1 Light Accent 4" w:uiPriority="46"/>
-    <w:lsdException w:name="Grid Table 2 Accent 4" w:uiPriority="47"/>
-    <w:lsdException w:name="Grid Table 3 Accent 4" w:uiPriority="48"/>
-    <w:lsdException w:name="Grid Table 4 Accent 4" w:uiPriority="49"/>
-    <w:lsdException w:name="Grid Table 5 Dark Accent 4" w:uiPriority="50"/>
-    <w:lsdException w:name="Grid Table 6 Colorful Accent 4" w:uiPriority="51"/>
-    <w:lsdException w:name="Grid Table 7 Colorful Accent 4" w:uiPriority="52"/>
-    <w:lsdException w:name="Grid Table 1 Light Accent 5" w:uiPriority="46"/>
-    <w:lsdException w:name="Grid Table 2 Accent 5" w:uiPriority="47"/>
-    <w:lsdException w:name="Grid Table 3 Accent 5" w:uiPriority="48"/>
-    <w:lsdException w:name="Grid Table 4 Accent 5" w:uiPriority="49"/>
-    <w:lsdException w:name="Grid Table 5 Dark Accent 5" w:uiPriority="50"/>
-    <w:lsdException w:name="Grid Table 6 Colorful Accent 5" w:uiPriority="51"/>
-    <w:lsdException w:name="Grid Table 7 Colorful Accent 5" w:uiPriority="52"/>
-    <w:lsdException w:name="Grid Table 1 Light Accent 6" w:uiPriority="46"/>
-    <w:lsdException w:name="Grid Table 2 Accent 6" w:uiPriority="47"/>
-    <w:lsdException w:name="Grid Table 3 Accent 6" w:uiPriority="48"/>
-    <w:lsdException w:name="Grid Table 4 Accent 6" w:uiPriority="49"/>
-    <w:lsdException w:name="Grid Table 5 Dark Accent 6" w:uiPriority="50"/>
-    <w:lsdException w:name="Grid Table 6 Colorful Accent 6" w:uiPriority="51"/>
-    <w:lsdException w:name="Grid Table 7 Colorful Accent 6" w:uiPriority="52"/>
-    <w:lsdException w:name="List Table 1 Light" w:uiPriority="46"/>
-    <w:lsdException w:name="List Table 2" w:uiPriority="47"/>
-    <w:lsdException w:name="List Table 3" w:uiPriority="48"/>
-    <w:lsdException w:name="List Table 4" w:uiPriority="49"/>
-    <w:lsdException w:name="List Table 5 Dark" w:uiPriority="50"/>
-    <w:lsdException w:name="List Table 6 Colorful" w:uiPriority="51"/>
-    <w:lsdException w:name="List Table 7 Colorful" w:uiPriority="52"/>
-    <w:lsdException w:name="List Table 1 Light Accent 1" w:uiPriority="46"/>
-    <w:lsdException w:name="List Table 2 Accent 1" w:uiPriority="47"/>
-    <w:lsdException w:name="List Table 3 Accent 1" w:uiPriority="48"/>
-    <w:lsdException w:name="List Table 4 Accent 1" w:uiPriority="49"/>
-    <w:lsdException w:name="List Table 5 Dark Accent 1" w:uiPriority="50"/>
-    <w:lsdException w:name="List Table 6 Colorful Accent 1" w:uiPriority="51"/>
-    <w:lsdException w:name="List Table 7 Colorful Accent 1" w:uiPriority="52"/>
-    <w:lsdException w:name="List Table 1 Light Accent 2" w:uiPriority="46"/>
-    <w:lsdException w:name="List Table 2 Accent 2" w:uiPriority="47"/>
-    <w:lsdException w:name="List Table 3 Accent 2" w:uiPriority="48"/>
-    <w:lsdException w:name="List Table 4 Accent 2" w:uiPriority="49"/>
-    <w:lsdException w:name="List Table 5 Dark Accent 2" w:uiPriority="50"/>
-    <w:lsdException w:name="List Table 6 Colorful Accent 2" w:uiPriority="51"/>
-    <w:lsdException w:name="List Table 7 Colorful Accent 2" w:uiPriority="52"/>
-    <w:lsdException w:name="List Table 1 Light Accent 3" w:uiPriority="46"/>
-    <w:lsdException w:name="List Table 2 Accent 3" w:uiPriority="47"/>
-    <w:lsdException w:name="List Table 3 Accent 3" w:uiPriority="48"/>
-    <w:lsdException w:name="List Table 4 Accent 3" w:uiPriority="49"/>
-    <w:lsdException w:name="List Table 5 Dark Accent 3" w:uiPriority="50"/>
-    <w:lsdException w:name="List Table 6 Colorful Accent 3" w:uiPriority="51"/>
-    <w:lsdException w:name="List Table 7 Colorful Accent 3" w:uiPriority="52"/>
-    <w:lsdException w:name="List Table 1 Light Accent 4" w:uiPriority="46"/>
-    <w:lsdException w:name="List Table 2 Accent 4" w:uiPriority="47"/>
-    <w:lsdException w:name="List Table 3 Accent 4" w:uiPriority="48"/>
-    <w:lsdException w:name="List Table 4 Accent 4" w:uiPriority="49"/>
-    <w:lsdException w:name="List Table 5 Dark Accent 4" w:uiPriority="50"/>
-    <w:lsdException w:name="List Table 6 Colorful Accent 4" w:uiPriority="51"/>
-    <w:lsdException w:name="List Table 7 Colorful Accent 4" w:uiPriority="52"/>
-    <w:lsdException w:name="List Table 1 Light Accent 5" w:uiPriority="46"/>
-    <w:lsdException w:name="List Table 2 Accent 5" w:uiPriority="47"/>
-    <w:lsdException w:name="List Table 3 Accent 5" w:uiPriority="48"/>
-    <w:lsdException w:name="List Table 4 Accent 5" w:uiPriority="49"/>
-    <w:lsdException w:name="List Table 5 Dark Accent 5" w:uiPriority="50"/>
-    <w:lsdException w:name="List Table 6 Colorful Accent 5" w:uiPriority="51"/>
-    <w:lsdException w:name="List Table 7 Colorful Accent 5" w:uiPriority="52"/>
-    <w:lsdException w:name="List Table 1 Light Accent 6" w:uiPriority="46"/>
-    <w:lsdException w:name="List Table 2 Accent 6" w:uiPriority="47"/>
-    <w:lsdException w:name="List Table 3 Accent 6" w:uiPriority="48"/>
-    <w:lsdException w:name="List Table 4 Accent 6" w:uiPriority="49"/>
-    <w:lsdException w:name="List Table 5 Dark Accent 6" w:uiPriority="50"/>
-    <w:lsdException w:name="List Table 6 Colorful Accent 6" w:uiPriority="51"/>
-    <w:lsdException w:name="List Table 7 Colorful Accent 6" w:uiPriority="52"/>
-  </w:latentStyles>
-  <w:style w:type="paragraph" w:default="1" w:styleId="Normal">
-    <w:name w:val="Normal"/>
-    <w:qFormat/>
-  </w:style>
-  <w:style w:type="character" w:default="1" w:styleId="DefaultParagraphFont">
-    <w:name w:val="Default Paragraph Font"/>
-    <w:uiPriority w:val="1"/>
-    <w:semiHidden/>
-    <w:unhideWhenUsed/>
-  </w:style>
-  <w:style w:type="table" w:default="1" w:styleId="TableNormal">
-    <w:name w:val="Normal Table"/>
-    <w:uiPriority w:val="99"/>
-    <w:semiHidden/>
-    <w:unhideWhenUsed/>
-    <w:tblPr>
-      <w:tblInd w:w="0" w:type="dxa"/>
-      <w:tblCellMar>
-        <w:top w:w="0" w:type="dxa"/>
-        <w:left w:w="108" w:type="dxa"/>
-        <w:bottom w:w="0" w:type="dxa"/>
-        <w:right w:w="108" w:type="dxa"/>
-      </w:tblCellMar>
-    </w:tblPr>
-  </w:style>
-  <w:style w:type="numbering" w:default="1" w:styleId="NoList">
-    <w:name w:val="No List"/>
-    <w:uiPriority w:val="99"/>
-    <w:semiHidden/>
-    <w:unhideWhenUsed/>
-  </w:style>
-  <w:style w:type="paragraph" w:customStyle="1" w:styleId="B6CD829B56F14F2C824153E1EFD3DFA4">
-    <w:name w:val="B6CD829B56F14F2C824153E1EFD3DFA4"/>
-    <w:rsid w:val="00F21642"/>
-  </w:style>
-  <w:style w:type="paragraph" w:customStyle="1" w:styleId="BC2317344B44463BB1D3BAE23A7330BC">
-    <w:name w:val="BC2317344B44463BB1D3BAE23A7330BC"/>
-    <w:rsid w:val="00F21642"/>
-  </w:style>
-  <w:style w:type="paragraph" w:customStyle="1" w:styleId="5B185C902F484C6B99C6203875B38790">
-    <w:name w:val="5B185C902F484C6B99C6203875B38790"/>
-    <w:rsid w:val="00F21642"/>
-  </w:style>
-</w:styles>
-</file>
-
-<file path=word/glossary/webSettings.xml><?xml version="1.0" encoding="utf-8"?>
-<w:webSettings xmlns:mc="http://schemas.openxmlformats.org/markup-compatibility/2006" xmlns:r="http://schemas.openxmlformats.org/officeDocument/2006/relationships" xmlns:w="http://schemas.openxmlformats.org/wordprocessingml/2006/main" xmlns:w14="http://schemas.microsoft.com/office/word/2010/wordml" xmlns:w15="http://schemas.microsoft.com/office/word/2012/wordml" xmlns:w16se="http://schemas.microsoft.com/office/word/2015/wordml/symex" mc:Ignorable="w14 w15 w16se">
-  <w:optimizeForBrowser/>
-  <w:allowPNG/>
-</w:webSettings>
-</file>
-
 <file path=word/theme/theme1.xml><?xml version="1.0" encoding="utf-8"?>
 <a:theme xmlns:a="http://schemas.openxmlformats.org/drawingml/2006/main" name="Office Theme">
   <a:themeElements>
@@ -29912,7 +29959,7 @@
 </file>
 
 <file path=customXml/itemProps1.xml><?xml version="1.0" encoding="utf-8"?>
-<ds:datastoreItem xmlns:ds="http://schemas.openxmlformats.org/officeDocument/2006/customXml" ds:itemID="{1898A408-3794-432D-A214-8BA44C1BC57C}">
+<ds:datastoreItem xmlns:ds="http://schemas.openxmlformats.org/officeDocument/2006/customXml" ds:itemID="{4330BD2A-5458-4781-A354-34C7140CBEFF}">
   <ds:schemaRefs>
     <ds:schemaRef ds:uri="http://schemas.openxmlformats.org/officeDocument/2006/bibliography"/>
   </ds:schemaRefs>

</xml_diff>